<commit_message>
Antes de % Responsabilidad
</commit_message>
<xml_diff>
--- a/FASE_2_SPRINT_3/293-OD_AI2_RQ_MANT_2016022310547679_AdicionProcesos.docx
+++ b/FASE_2_SPRINT_3/293-OD_AI2_RQ_MANT_2016022310547679_AdicionProcesos.docx
@@ -1,6 +1,6 @@
 
 <file path=word/document.xml><?xml version="1.0" encoding="utf-8"?>
-<w:document xmlns:wpc="http://schemas.microsoft.com/office/word/2010/wordprocessingCanvas" xmlns:cx="http://schemas.microsoft.com/office/drawing/2014/chartex" xmlns:cx1="http://schemas.microsoft.com/office/drawing/2015/9/8/chartex" xmlns:mc="http://schemas.openxmlformats.org/markup-compatibility/2006" xmlns:o="urn:schemas-microsoft-com:office:office" xmlns:r="http://schemas.openxmlformats.org/officeDocument/2006/relationships" xmlns:m="http://schemas.openxmlformats.org/officeDocument/2006/math" xmlns:v="urn:schemas-microsoft-com:vml" xmlns:wp14="http://schemas.microsoft.com/office/word/2010/wordprocessingDrawing" xmlns:wp="http://schemas.openxmlformats.org/drawingml/2006/wordprocessingDrawing" xmlns:w10="urn:schemas-microsoft-com:office:word" xmlns:w="http://schemas.openxmlformats.org/wordprocessingml/2006/main" xmlns:w14="http://schemas.microsoft.com/office/word/2010/wordml" xmlns:w15="http://schemas.microsoft.com/office/word/2012/wordml" xmlns:w16se="http://schemas.microsoft.com/office/word/2015/wordml/symex" xmlns:wpg="http://schemas.microsoft.com/office/word/2010/wordprocessingGroup" xmlns:wpi="http://schemas.microsoft.com/office/word/2010/wordprocessingInk" xmlns:wne="http://schemas.microsoft.com/office/word/2006/wordml" xmlns:wps="http://schemas.microsoft.com/office/word/2010/wordprocessingShape" mc:Ignorable="w14 w15 w16se wp14">
+<w:document xmlns:wpc="http://schemas.microsoft.com/office/word/2010/wordprocessingCanvas" xmlns:mc="http://schemas.openxmlformats.org/markup-compatibility/2006" xmlns:o="urn:schemas-microsoft-com:office:office" xmlns:r="http://schemas.openxmlformats.org/officeDocument/2006/relationships" xmlns:m="http://schemas.openxmlformats.org/officeDocument/2006/math" xmlns:v="urn:schemas-microsoft-com:vml" xmlns:wp14="http://schemas.microsoft.com/office/word/2010/wordprocessingDrawing" xmlns:wp="http://schemas.openxmlformats.org/drawingml/2006/wordprocessingDrawing" xmlns:w10="urn:schemas-microsoft-com:office:word" xmlns:w="http://schemas.openxmlformats.org/wordprocessingml/2006/main" xmlns:w14="http://schemas.microsoft.com/office/word/2010/wordml" xmlns:w15="http://schemas.microsoft.com/office/word/2012/wordml" xmlns:wpg="http://schemas.microsoft.com/office/word/2010/wordprocessingGroup" xmlns:wpi="http://schemas.microsoft.com/office/word/2010/wordprocessingInk" xmlns:wne="http://schemas.microsoft.com/office/word/2006/wordml" xmlns:wps="http://schemas.microsoft.com/office/word/2010/wordprocessingShape" mc:Ignorable="w14 w15 wp14">
   <w:body>
     <w:p>
       <w:pPr>
@@ -486,8 +486,17 @@
           <w:rFonts w:ascii="Arial" w:hAnsi="Arial" w:cs="Arial"/>
           <w:b/>
         </w:rPr>
-        <w:t>Preparado por: GrupoMAS</w:t>
+        <w:t xml:space="preserve">Preparado por: </w:t>
       </w:r>
+      <w:proofErr w:type="spellStart"/>
+      <w:r>
+        <w:rPr>
+          <w:rFonts w:ascii="Arial" w:hAnsi="Arial" w:cs="Arial"/>
+          <w:b/>
+        </w:rPr>
+        <w:t>GrupoMAS</w:t>
+      </w:r>
+      <w:proofErr w:type="spellEnd"/>
     </w:p>
     <w:p>
       <w:pPr>
@@ -502,7 +511,7 @@
     </w:p>
     <w:p>
       <w:pPr>
-        <w:pStyle w:val="Textoindependiente2"/>
+        <w:pStyle w:val="BodyText2"/>
         <w:contextualSpacing/>
         <w:jc w:val="center"/>
         <w:rPr>
@@ -975,8 +984,16 @@
               <w:rPr>
                 <w:rFonts w:cs="Arial"/>
               </w:rPr>
-              <w:t>Andrea Eduarte</w:t>
-            </w:r>
+              <w:t xml:space="preserve">Andrea </w:t>
+            </w:r>
+            <w:proofErr w:type="spellStart"/>
+            <w:r>
+              <w:rPr>
+                <w:rFonts w:cs="Arial"/>
+              </w:rPr>
+              <w:t>Eduarte</w:t>
+            </w:r>
+            <w:proofErr w:type="spellEnd"/>
           </w:p>
           <w:p>
             <w:pPr>
@@ -1237,8 +1254,16 @@
               <w:rPr>
                 <w:rFonts w:cs="Arial"/>
               </w:rPr>
-              <w:t>Andrea Eduarte</w:t>
-            </w:r>
+              <w:t xml:space="preserve">Andrea </w:t>
+            </w:r>
+            <w:proofErr w:type="spellStart"/>
+            <w:r>
+              <w:rPr>
+                <w:rFonts w:cs="Arial"/>
+              </w:rPr>
+              <w:t>Eduarte</w:t>
+            </w:r>
+            <w:proofErr w:type="spellEnd"/>
           </w:p>
           <w:p>
             <w:pPr>
@@ -1684,7 +1709,7 @@
       <w:sdtContent>
         <w:p>
           <w:pPr>
-            <w:pStyle w:val="TtuloTDC"/>
+            <w:pStyle w:val="TOCHeading"/>
             <w:spacing w:before="0" w:line="240" w:lineRule="auto"/>
             <w:contextualSpacing/>
             <w:rPr>
@@ -1696,7 +1721,7 @@
         </w:p>
         <w:p>
           <w:pPr>
-            <w:pStyle w:val="TDC1"/>
+            <w:pStyle w:val="TOC1"/>
             <w:tabs>
               <w:tab w:val="left" w:pos="440"/>
               <w:tab w:val="right" w:leader="dot" w:pos="9350"/>
@@ -1730,7 +1755,7 @@
           <w:hyperlink w:anchor="_Toc453598441" w:history="1">
             <w:r>
               <w:rPr>
-                <w:rStyle w:val="Hipervnculo"/>
+                <w:rStyle w:val="Hyperlink"/>
                 <w:rFonts w:eastAsiaTheme="majorEastAsia" w:cstheme="majorBidi"/>
                 <w:noProof/>
                 <w:lang w:val="es-MX"/>
@@ -1749,7 +1774,7 @@
             </w:r>
             <w:r>
               <w:rPr>
-                <w:rStyle w:val="Hipervnculo"/>
+                <w:rStyle w:val="Hyperlink"/>
                 <w:rFonts w:eastAsiaTheme="majorEastAsia" w:cstheme="majorBidi"/>
                 <w:noProof/>
                 <w:lang w:val="es-MX"/>
@@ -1808,7 +1833,7 @@
         </w:p>
         <w:p>
           <w:pPr>
-            <w:pStyle w:val="TDC1"/>
+            <w:pStyle w:val="TOC1"/>
             <w:tabs>
               <w:tab w:val="left" w:pos="440"/>
               <w:tab w:val="right" w:leader="dot" w:pos="9350"/>
@@ -1824,7 +1849,7 @@
           <w:hyperlink w:anchor="_Toc453598442" w:history="1">
             <w:r>
               <w:rPr>
-                <w:rStyle w:val="Hipervnculo"/>
+                <w:rStyle w:val="Hyperlink"/>
                 <w:rFonts w:eastAsiaTheme="majorEastAsia" w:cstheme="majorBidi"/>
                 <w:noProof/>
                 <w:lang w:val="es-MX"/>
@@ -1843,7 +1868,7 @@
             </w:r>
             <w:r>
               <w:rPr>
-                <w:rStyle w:val="Hipervnculo"/>
+                <w:rStyle w:val="Hyperlink"/>
                 <w:rFonts w:eastAsiaTheme="majorEastAsia" w:cstheme="majorBidi"/>
                 <w:noProof/>
                 <w:lang w:val="es-MX"/>
@@ -1902,7 +1927,7 @@
         </w:p>
         <w:p>
           <w:pPr>
-            <w:pStyle w:val="TDC1"/>
+            <w:pStyle w:val="TOC1"/>
             <w:tabs>
               <w:tab w:val="left" w:pos="440"/>
               <w:tab w:val="right" w:leader="dot" w:pos="9350"/>
@@ -1918,7 +1943,7 @@
           <w:hyperlink w:anchor="_Toc453598443" w:history="1">
             <w:r>
               <w:rPr>
-                <w:rStyle w:val="Hipervnculo"/>
+                <w:rStyle w:val="Hyperlink"/>
                 <w:rFonts w:eastAsiaTheme="majorEastAsia" w:cstheme="majorBidi"/>
                 <w:noProof/>
                 <w:lang w:val="es-MX"/>
@@ -1937,7 +1962,7 @@
             </w:r>
             <w:r>
               <w:rPr>
-                <w:rStyle w:val="Hipervnculo"/>
+                <w:rStyle w:val="Hyperlink"/>
                 <w:rFonts w:eastAsiaTheme="majorEastAsia" w:cstheme="majorBidi"/>
                 <w:noProof/>
                 <w:lang w:val="es-MX"/>
@@ -1996,7 +2021,7 @@
         </w:p>
         <w:p>
           <w:pPr>
-            <w:pStyle w:val="TDC1"/>
+            <w:pStyle w:val="TOC1"/>
             <w:tabs>
               <w:tab w:val="left" w:pos="440"/>
               <w:tab w:val="right" w:leader="dot" w:pos="9350"/>
@@ -2012,7 +2037,7 @@
           <w:hyperlink w:anchor="_Toc453598444" w:history="1">
             <w:r>
               <w:rPr>
-                <w:rStyle w:val="Hipervnculo"/>
+                <w:rStyle w:val="Hyperlink"/>
                 <w:rFonts w:eastAsiaTheme="majorEastAsia" w:cstheme="majorBidi"/>
                 <w:noProof/>
                 <w:lang w:val="es-MX"/>
@@ -2031,7 +2056,7 @@
             </w:r>
             <w:r>
               <w:rPr>
-                <w:rStyle w:val="Hipervnculo"/>
+                <w:rStyle w:val="Hyperlink"/>
                 <w:rFonts w:eastAsiaTheme="majorEastAsia" w:cstheme="majorBidi"/>
                 <w:noProof/>
                 <w:lang w:val="es-MX"/>
@@ -2090,7 +2115,7 @@
         </w:p>
         <w:p>
           <w:pPr>
-            <w:pStyle w:val="TDC1"/>
+            <w:pStyle w:val="TOC1"/>
             <w:tabs>
               <w:tab w:val="left" w:pos="440"/>
               <w:tab w:val="right" w:leader="dot" w:pos="9350"/>
@@ -2106,7 +2131,7 @@
           <w:hyperlink w:anchor="_Toc453598445" w:history="1">
             <w:r>
               <w:rPr>
-                <w:rStyle w:val="Hipervnculo"/>
+                <w:rStyle w:val="Hyperlink"/>
                 <w:rFonts w:eastAsiaTheme="majorEastAsia" w:cstheme="majorBidi"/>
                 <w:noProof/>
                 <w:lang w:val="es-MX"/>
@@ -2125,7 +2150,7 @@
             </w:r>
             <w:r>
               <w:rPr>
-                <w:rStyle w:val="Hipervnculo"/>
+                <w:rStyle w:val="Hyperlink"/>
                 <w:rFonts w:eastAsiaTheme="majorEastAsia" w:cstheme="majorBidi"/>
                 <w:noProof/>
                 <w:lang w:val="es-MX"/>
@@ -2184,7 +2209,7 @@
         </w:p>
         <w:p>
           <w:pPr>
-            <w:pStyle w:val="TDC1"/>
+            <w:pStyle w:val="TOC1"/>
             <w:tabs>
               <w:tab w:val="left" w:pos="440"/>
               <w:tab w:val="right" w:leader="dot" w:pos="9350"/>
@@ -2200,7 +2225,7 @@
           <w:hyperlink w:anchor="_Toc453598446" w:history="1">
             <w:r>
               <w:rPr>
-                <w:rStyle w:val="Hipervnculo"/>
+                <w:rStyle w:val="Hyperlink"/>
                 <w:rFonts w:eastAsiaTheme="majorEastAsia" w:cstheme="majorBidi"/>
                 <w:noProof/>
                 <w:lang w:val="es-MX"/>
@@ -2219,7 +2244,7 @@
             </w:r>
             <w:r>
               <w:rPr>
-                <w:rStyle w:val="Hipervnculo"/>
+                <w:rStyle w:val="Hyperlink"/>
                 <w:rFonts w:eastAsiaTheme="majorEastAsia" w:cstheme="majorBidi"/>
                 <w:noProof/>
                 <w:lang w:val="es-MX"/>
@@ -2278,7 +2303,7 @@
         </w:p>
         <w:p>
           <w:pPr>
-            <w:pStyle w:val="TDC2"/>
+            <w:pStyle w:val="TOC2"/>
             <w:tabs>
               <w:tab w:val="left" w:pos="880"/>
               <w:tab w:val="right" w:leader="dot" w:pos="9350"/>
@@ -2293,7 +2318,7 @@
           <w:hyperlink w:anchor="_Toc453598447" w:history="1">
             <w:r>
               <w:rPr>
-                <w:rStyle w:val="Hipervnculo"/>
+                <w:rStyle w:val="Hyperlink"/>
                 <w:b/>
                 <w:noProof/>
                 <w:lang w:val="es-MX"/>
@@ -2311,7 +2336,7 @@
             </w:r>
             <w:r>
               <w:rPr>
-                <w:rStyle w:val="Hipervnculo"/>
+                <w:rStyle w:val="Hyperlink"/>
                 <w:b/>
                 <w:noProof/>
                 <w:lang w:val="es-MX"/>
@@ -2370,7 +2395,7 @@
         </w:p>
         <w:p>
           <w:pPr>
-            <w:pStyle w:val="TDC2"/>
+            <w:pStyle w:val="TOC2"/>
             <w:tabs>
               <w:tab w:val="left" w:pos="880"/>
               <w:tab w:val="right" w:leader="dot" w:pos="9350"/>
@@ -2385,7 +2410,7 @@
           <w:hyperlink w:anchor="_Toc453598448" w:history="1">
             <w:r>
               <w:rPr>
-                <w:rStyle w:val="Hipervnculo"/>
+                <w:rStyle w:val="Hyperlink"/>
                 <w:b/>
                 <w:noProof/>
                 <w:lang w:val="es-MX"/>
@@ -2403,7 +2428,7 @@
             </w:r>
             <w:r>
               <w:rPr>
-                <w:rStyle w:val="Hipervnculo"/>
+                <w:rStyle w:val="Hyperlink"/>
                 <w:b/>
                 <w:noProof/>
                 <w:lang w:val="es-MX"/>
@@ -2462,7 +2487,7 @@
         </w:p>
         <w:p>
           <w:pPr>
-            <w:pStyle w:val="TDC2"/>
+            <w:pStyle w:val="TOC2"/>
             <w:tabs>
               <w:tab w:val="left" w:pos="880"/>
               <w:tab w:val="right" w:leader="dot" w:pos="9350"/>
@@ -2477,7 +2502,7 @@
           <w:hyperlink w:anchor="_Toc453598449" w:history="1">
             <w:r>
               <w:rPr>
-                <w:rStyle w:val="Hipervnculo"/>
+                <w:rStyle w:val="Hyperlink"/>
                 <w:b/>
                 <w:noProof/>
                 <w:lang w:val="es-MX"/>
@@ -2495,7 +2520,7 @@
             </w:r>
             <w:r>
               <w:rPr>
-                <w:rStyle w:val="Hipervnculo"/>
+                <w:rStyle w:val="Hyperlink"/>
                 <w:b/>
                 <w:noProof/>
                 <w:lang w:val="es-MX"/>
@@ -2554,7 +2579,7 @@
         </w:p>
         <w:p>
           <w:pPr>
-            <w:pStyle w:val="TDC2"/>
+            <w:pStyle w:val="TOC2"/>
             <w:tabs>
               <w:tab w:val="left" w:pos="880"/>
               <w:tab w:val="right" w:leader="dot" w:pos="9350"/>
@@ -2569,7 +2594,7 @@
           <w:hyperlink w:anchor="_Toc453598450" w:history="1">
             <w:r>
               <w:rPr>
-                <w:rStyle w:val="Hipervnculo"/>
+                <w:rStyle w:val="Hyperlink"/>
                 <w:b/>
                 <w:noProof/>
                 <w:lang w:val="es-MX"/>
@@ -2587,7 +2612,7 @@
             </w:r>
             <w:r>
               <w:rPr>
-                <w:rStyle w:val="Hipervnculo"/>
+                <w:rStyle w:val="Hyperlink"/>
                 <w:b/>
                 <w:noProof/>
                 <w:lang w:val="es-MX"/>
@@ -2646,7 +2671,7 @@
         </w:p>
         <w:p>
           <w:pPr>
-            <w:pStyle w:val="TDC2"/>
+            <w:pStyle w:val="TOC2"/>
             <w:tabs>
               <w:tab w:val="left" w:pos="880"/>
               <w:tab w:val="right" w:leader="dot" w:pos="9350"/>
@@ -2661,7 +2686,7 @@
           <w:hyperlink w:anchor="_Toc453598451" w:history="1">
             <w:r>
               <w:rPr>
-                <w:rStyle w:val="Hipervnculo"/>
+                <w:rStyle w:val="Hyperlink"/>
                 <w:b/>
                 <w:noProof/>
                 <w:lang w:val="es-MX"/>
@@ -2679,7 +2704,7 @@
             </w:r>
             <w:r>
               <w:rPr>
-                <w:rStyle w:val="Hipervnculo"/>
+                <w:rStyle w:val="Hyperlink"/>
                 <w:b/>
                 <w:noProof/>
                 <w:lang w:val="es-MX"/>
@@ -2738,7 +2763,7 @@
         </w:p>
         <w:p>
           <w:pPr>
-            <w:pStyle w:val="TDC2"/>
+            <w:pStyle w:val="TOC2"/>
             <w:tabs>
               <w:tab w:val="left" w:pos="880"/>
               <w:tab w:val="right" w:leader="dot" w:pos="9350"/>
@@ -2753,7 +2778,7 @@
           <w:hyperlink w:anchor="_Toc453598452" w:history="1">
             <w:r>
               <w:rPr>
-                <w:rStyle w:val="Hipervnculo"/>
+                <w:rStyle w:val="Hyperlink"/>
                 <w:b/>
                 <w:noProof/>
                 <w:lang w:val="es-MX"/>
@@ -2771,7 +2796,7 @@
             </w:r>
             <w:r>
               <w:rPr>
-                <w:rStyle w:val="Hipervnculo"/>
+                <w:rStyle w:val="Hyperlink"/>
                 <w:b/>
                 <w:noProof/>
                 <w:lang w:val="es-MX"/>
@@ -2830,7 +2855,7 @@
         </w:p>
         <w:p>
           <w:pPr>
-            <w:pStyle w:val="TDC2"/>
+            <w:pStyle w:val="TOC2"/>
             <w:tabs>
               <w:tab w:val="left" w:pos="880"/>
               <w:tab w:val="right" w:leader="dot" w:pos="9350"/>
@@ -2845,7 +2870,7 @@
           <w:hyperlink w:anchor="_Toc453598453" w:history="1">
             <w:r>
               <w:rPr>
-                <w:rStyle w:val="Hipervnculo"/>
+                <w:rStyle w:val="Hyperlink"/>
                 <w:b/>
                 <w:noProof/>
                 <w:lang w:val="es-MX"/>
@@ -2863,7 +2888,7 @@
             </w:r>
             <w:r>
               <w:rPr>
-                <w:rStyle w:val="Hipervnculo"/>
+                <w:rStyle w:val="Hyperlink"/>
                 <w:b/>
                 <w:noProof/>
                 <w:lang w:val="es-MX"/>
@@ -2922,7 +2947,7 @@
         </w:p>
         <w:p>
           <w:pPr>
-            <w:pStyle w:val="TDC1"/>
+            <w:pStyle w:val="TOC1"/>
             <w:tabs>
               <w:tab w:val="left" w:pos="440"/>
               <w:tab w:val="right" w:leader="dot" w:pos="9350"/>
@@ -2938,7 +2963,7 @@
           <w:hyperlink w:anchor="_Toc453598454" w:history="1">
             <w:r>
               <w:rPr>
-                <w:rStyle w:val="Hipervnculo"/>
+                <w:rStyle w:val="Hyperlink"/>
                 <w:rFonts w:eastAsiaTheme="majorEastAsia" w:cstheme="majorBidi"/>
                 <w:noProof/>
                 <w:lang w:val="es-MX"/>
@@ -2957,7 +2982,7 @@
             </w:r>
             <w:r>
               <w:rPr>
-                <w:rStyle w:val="Hipervnculo"/>
+                <w:rStyle w:val="Hyperlink"/>
                 <w:rFonts w:eastAsiaTheme="majorEastAsia" w:cstheme="majorBidi"/>
                 <w:noProof/>
                 <w:lang w:val="es-MX"/>
@@ -3473,7 +3498,7 @@
     </w:p>
     <w:p>
       <w:pPr>
-        <w:pStyle w:val="Ttulo1"/>
+        <w:pStyle w:val="Heading1"/>
         <w:keepLines/>
         <w:numPr>
           <w:ilvl w:val="0"/>
@@ -3552,7 +3577,7 @@
     </w:p>
     <w:p>
       <w:pPr>
-        <w:pStyle w:val="Ttulo1"/>
+        <w:pStyle w:val="Heading1"/>
         <w:keepLines/>
         <w:numPr>
           <w:ilvl w:val="0"/>
@@ -4123,7 +4148,7 @@
     </w:p>
     <w:p>
       <w:pPr>
-        <w:pStyle w:val="Ttulo1"/>
+        <w:pStyle w:val="Heading1"/>
         <w:keepLines/>
         <w:numPr>
           <w:ilvl w:val="0"/>
@@ -4192,7 +4217,7 @@
     </w:p>
     <w:p>
       <w:pPr>
-        <w:pStyle w:val="Ttulo1"/>
+        <w:pStyle w:val="Heading1"/>
         <w:keepLines/>
         <w:numPr>
           <w:ilvl w:val="0"/>
@@ -4501,7 +4526,7 @@
           </w:p>
           <w:p>
             <w:pPr>
-              <w:pStyle w:val="Prrafodelista"/>
+              <w:pStyle w:val="ListParagraph"/>
               <w:numPr>
                 <w:ilvl w:val="0"/>
                 <w:numId w:val="41"/>
@@ -4539,7 +4564,7 @@
           </w:p>
           <w:p>
             <w:pPr>
-              <w:pStyle w:val="Prrafodelista"/>
+              <w:pStyle w:val="ListParagraph"/>
               <w:numPr>
                 <w:ilvl w:val="0"/>
                 <w:numId w:val="41"/>
@@ -4577,7 +4602,7 @@
           </w:p>
           <w:p>
             <w:pPr>
-              <w:pStyle w:val="Prrafodelista"/>
+              <w:pStyle w:val="ListParagraph"/>
               <w:numPr>
                 <w:ilvl w:val="0"/>
                 <w:numId w:val="41"/>
@@ -4600,8 +4625,9 @@
                 <w:highlight w:val="yellow"/>
                 <w:lang w:eastAsia="es-ES"/>
               </w:rPr>
-              <w:t>Actualiza Porcentajes de Aceptación Fideicometida</w:t>
-            </w:r>
+              <w:t xml:space="preserve">Actualiza Porcentajes de Aceptación </w:t>
+            </w:r>
+            <w:proofErr w:type="spellStart"/>
             <w:r>
               <w:rPr>
                 <w:rFonts w:ascii="Arial" w:eastAsia="Times New Roman" w:hAnsi="Arial" w:cs="Arial"/>
@@ -4610,12 +4636,23 @@
                 <w:highlight w:val="yellow"/>
                 <w:lang w:eastAsia="es-ES"/>
               </w:rPr>
+              <w:t>Fideicometida</w:t>
+            </w:r>
+            <w:proofErr w:type="spellEnd"/>
+            <w:r>
+              <w:rPr>
+                <w:rFonts w:ascii="Arial" w:eastAsia="Times New Roman" w:hAnsi="Arial" w:cs="Arial"/>
+                <w:sz w:val="20"/>
+                <w:szCs w:val="20"/>
+                <w:highlight w:val="yellow"/>
+                <w:lang w:eastAsia="es-ES"/>
+              </w:rPr>
               <w:t>.</w:t>
             </w:r>
           </w:p>
           <w:p>
             <w:pPr>
-              <w:pStyle w:val="Prrafodelista"/>
+              <w:pStyle w:val="ListParagraph"/>
               <w:numPr>
                 <w:ilvl w:val="0"/>
                 <w:numId w:val="41"/>
@@ -4638,12 +4675,34 @@
                 <w:highlight w:val="yellow"/>
                 <w:lang w:eastAsia="es-ES"/>
               </w:rPr>
-              <w:t>Calcula Monto Mitigador Fideicometida.</w:t>
-            </w:r>
-          </w:p>
-          <w:p>
-            <w:pPr>
-              <w:pStyle w:val="Prrafodelista"/>
+              <w:t xml:space="preserve">Calcula Monto Mitigador </w:t>
+            </w:r>
+            <w:proofErr w:type="spellStart"/>
+            <w:r>
+              <w:rPr>
+                <w:rFonts w:ascii="Arial" w:eastAsia="Times New Roman" w:hAnsi="Arial" w:cs="Arial"/>
+                <w:sz w:val="20"/>
+                <w:szCs w:val="20"/>
+                <w:highlight w:val="yellow"/>
+                <w:lang w:eastAsia="es-ES"/>
+              </w:rPr>
+              <w:t>Fideicometida</w:t>
+            </w:r>
+            <w:proofErr w:type="spellEnd"/>
+            <w:r>
+              <w:rPr>
+                <w:rFonts w:ascii="Arial" w:eastAsia="Times New Roman" w:hAnsi="Arial" w:cs="Arial"/>
+                <w:sz w:val="20"/>
+                <w:szCs w:val="20"/>
+                <w:highlight w:val="yellow"/>
+                <w:lang w:eastAsia="es-ES"/>
+              </w:rPr>
+              <w:t>.</w:t>
+            </w:r>
+          </w:p>
+          <w:p>
+            <w:pPr>
+              <w:pStyle w:val="ListParagraph"/>
               <w:numPr>
                 <w:ilvl w:val="0"/>
                 <w:numId w:val="41"/>
@@ -4694,7 +4753,7 @@
           </w:p>
           <w:p>
             <w:pPr>
-              <w:pStyle w:val="Prrafodelista"/>
+              <w:pStyle w:val="ListParagraph"/>
               <w:numPr>
                 <w:ilvl w:val="0"/>
                 <w:numId w:val="41"/>
@@ -4722,7 +4781,7 @@
           </w:p>
           <w:p>
             <w:pPr>
-              <w:pStyle w:val="Prrafodelista"/>
+              <w:pStyle w:val="ListParagraph"/>
               <w:numPr>
                 <w:ilvl w:val="0"/>
                 <w:numId w:val="41"/>
@@ -4750,7 +4809,7 @@
           </w:p>
           <w:p>
             <w:pPr>
-              <w:pStyle w:val="Prrafodelista"/>
+              <w:pStyle w:val="ListParagraph"/>
               <w:numPr>
                 <w:ilvl w:val="0"/>
                 <w:numId w:val="41"/>
@@ -4927,14 +4986,25 @@
                 <w:szCs w:val="20"/>
               </w:rPr>
             </w:pPr>
-            <w:r>
-              <w:rPr>
-                <w:rFonts w:ascii="Arial" w:hAnsi="Arial" w:cs="Arial"/>
-                <w:b/>
-                <w:sz w:val="20"/>
-                <w:szCs w:val="20"/>
-              </w:rPr>
-              <w:t>Postcondiciones y datos de salida</w:t>
+            <w:proofErr w:type="spellStart"/>
+            <w:r>
+              <w:rPr>
+                <w:rFonts w:ascii="Arial" w:hAnsi="Arial" w:cs="Arial"/>
+                <w:b/>
+                <w:sz w:val="20"/>
+                <w:szCs w:val="20"/>
+              </w:rPr>
+              <w:t>Postcondiciones</w:t>
+            </w:r>
+            <w:proofErr w:type="spellEnd"/>
+            <w:r>
+              <w:rPr>
+                <w:rFonts w:ascii="Arial" w:hAnsi="Arial" w:cs="Arial"/>
+                <w:b/>
+                <w:sz w:val="20"/>
+                <w:szCs w:val="20"/>
+              </w:rPr>
+              <w:t xml:space="preserve"> y datos de salida</w:t>
             </w:r>
           </w:p>
         </w:tc>
@@ -5224,7 +5294,7 @@
           </w:tcPr>
           <w:p>
             <w:pPr>
-              <w:pStyle w:val="Prrafodelista"/>
+              <w:pStyle w:val="ListParagraph"/>
               <w:numPr>
                 <w:ilvl w:val="0"/>
                 <w:numId w:val="42"/>
@@ -5251,7 +5321,7 @@
           </w:p>
           <w:p>
             <w:pPr>
-              <w:pStyle w:val="Prrafodelista"/>
+              <w:pStyle w:val="ListParagraph"/>
               <w:numPr>
                 <w:ilvl w:val="0"/>
                 <w:numId w:val="43"/>
@@ -5299,7 +5369,7 @@
           </w:p>
           <w:p>
             <w:pPr>
-              <w:pStyle w:val="Prrafodelista"/>
+              <w:pStyle w:val="ListParagraph"/>
               <w:numPr>
                 <w:ilvl w:val="0"/>
                 <w:numId w:val="43"/>
@@ -5358,7 +5428,7 @@
           </w:p>
           <w:p>
             <w:pPr>
-              <w:pStyle w:val="Prrafodelista"/>
+              <w:pStyle w:val="ListParagraph"/>
               <w:numPr>
                 <w:ilvl w:val="0"/>
                 <w:numId w:val="43"/>
@@ -5407,7 +5477,7 @@
           </w:p>
           <w:p>
             <w:pPr>
-              <w:pStyle w:val="Prrafodelista"/>
+              <w:pStyle w:val="ListParagraph"/>
               <w:numPr>
                 <w:ilvl w:val="0"/>
                 <w:numId w:val="43"/>
@@ -5468,7 +5538,7 @@
           </w:p>
           <w:p>
             <w:pPr>
-              <w:pStyle w:val="Prrafodelista"/>
+              <w:pStyle w:val="ListParagraph"/>
               <w:numPr>
                 <w:ilvl w:val="0"/>
                 <w:numId w:val="43"/>
@@ -5514,7 +5584,7 @@
           </w:p>
           <w:p>
             <w:pPr>
-              <w:pStyle w:val="Prrafodelista"/>
+              <w:pStyle w:val="ListParagraph"/>
               <w:numPr>
                 <w:ilvl w:val="0"/>
                 <w:numId w:val="43"/>
@@ -5605,8 +5675,9 @@
                 <w:szCs w:val="20"/>
                 <w:highlight w:val="green"/>
               </w:rPr>
-              <w:t>Garantías Fideicometidas</w:t>
-            </w:r>
+              <w:t xml:space="preserve">Garantías </w:t>
+            </w:r>
+            <w:proofErr w:type="spellStart"/>
             <w:r>
               <w:rPr>
                 <w:rFonts w:ascii="Arial" w:hAnsi="Arial" w:cs="Arial"/>
@@ -5614,6 +5685,16 @@
                 <w:szCs w:val="20"/>
                 <w:highlight w:val="green"/>
               </w:rPr>
+              <w:t>Fideicometidas</w:t>
+            </w:r>
+            <w:proofErr w:type="spellEnd"/>
+            <w:r>
+              <w:rPr>
+                <w:rFonts w:ascii="Arial" w:hAnsi="Arial" w:cs="Arial"/>
+                <w:sz w:val="20"/>
+                <w:szCs w:val="20"/>
+                <w:highlight w:val="green"/>
+              </w:rPr>
               <w:t xml:space="preserve">, </w:t>
             </w:r>
             <w:r>
@@ -5623,8 +5704,9 @@
                 <w:szCs w:val="20"/>
                 <w:highlight w:val="green"/>
               </w:rPr>
-              <w:t xml:space="preserve">Ventana Relación a Garantía Fideicometida </w:t>
-            </w:r>
+              <w:t xml:space="preserve">Ventana Relación a Garantía </w:t>
+            </w:r>
+            <w:proofErr w:type="spellStart"/>
             <w:r>
               <w:rPr>
                 <w:rFonts w:ascii="Arial" w:hAnsi="Arial" w:cs="Arial"/>
@@ -5632,6 +5714,25 @@
                 <w:szCs w:val="20"/>
                 <w:highlight w:val="green"/>
               </w:rPr>
+              <w:t>Fideicometida</w:t>
+            </w:r>
+            <w:proofErr w:type="spellEnd"/>
+            <w:r>
+              <w:rPr>
+                <w:rFonts w:ascii="Arial" w:hAnsi="Arial" w:cs="Arial"/>
+                <w:sz w:val="20"/>
+                <w:szCs w:val="20"/>
+                <w:highlight w:val="green"/>
+              </w:rPr>
+              <w:t xml:space="preserve"> </w:t>
+            </w:r>
+            <w:r>
+              <w:rPr>
+                <w:rFonts w:ascii="Arial" w:hAnsi="Arial" w:cs="Arial"/>
+                <w:sz w:val="20"/>
+                <w:szCs w:val="20"/>
+                <w:highlight w:val="green"/>
+              </w:rPr>
               <w:t>Valor</w:t>
             </w:r>
             <w:r>
@@ -5682,7 +5783,7 @@
           </w:p>
           <w:p>
             <w:pPr>
-              <w:pStyle w:val="Prrafodelista"/>
+              <w:pStyle w:val="ListParagraph"/>
               <w:numPr>
                 <w:ilvl w:val="0"/>
                 <w:numId w:val="43"/>
@@ -5746,7 +5847,7 @@
           </w:p>
           <w:p>
             <w:pPr>
-              <w:pStyle w:val="Prrafodelista"/>
+              <w:pStyle w:val="ListParagraph"/>
               <w:numPr>
                 <w:ilvl w:val="2"/>
                 <w:numId w:val="43"/>
@@ -5770,7 +5871,55 @@
                 <w:highlight w:val="green"/>
                 <w:lang w:eastAsia="es-ES"/>
               </w:rPr>
-              <w:t>Sección “Garantías Fideicometidas”, Ventana “Relación a Garantía Fideicometida Real”, campo “Valor Nominal Garantía”:</w:t>
+              <w:t xml:space="preserve">Sección “Garantías </w:t>
+            </w:r>
+            <w:proofErr w:type="spellStart"/>
+            <w:r>
+              <w:rPr>
+                <w:rFonts w:ascii="Arial" w:eastAsia="Times New Roman" w:hAnsi="Arial" w:cs="Arial"/>
+                <w:b/>
+                <w:sz w:val="20"/>
+                <w:szCs w:val="20"/>
+                <w:highlight w:val="green"/>
+                <w:lang w:eastAsia="es-ES"/>
+              </w:rPr>
+              <w:t>Fideicometidas</w:t>
+            </w:r>
+            <w:proofErr w:type="spellEnd"/>
+            <w:r>
+              <w:rPr>
+                <w:rFonts w:ascii="Arial" w:eastAsia="Times New Roman" w:hAnsi="Arial" w:cs="Arial"/>
+                <w:b/>
+                <w:sz w:val="20"/>
+                <w:szCs w:val="20"/>
+                <w:highlight w:val="green"/>
+                <w:lang w:eastAsia="es-ES"/>
+              </w:rPr>
+              <w:t xml:space="preserve">”, Ventana “Relación a Garantía </w:t>
+            </w:r>
+            <w:proofErr w:type="spellStart"/>
+            <w:r>
+              <w:rPr>
+                <w:rFonts w:ascii="Arial" w:eastAsia="Times New Roman" w:hAnsi="Arial" w:cs="Arial"/>
+                <w:b/>
+                <w:sz w:val="20"/>
+                <w:szCs w:val="20"/>
+                <w:highlight w:val="green"/>
+                <w:lang w:eastAsia="es-ES"/>
+              </w:rPr>
+              <w:t>Fideicometida</w:t>
+            </w:r>
+            <w:proofErr w:type="spellEnd"/>
+            <w:r>
+              <w:rPr>
+                <w:rFonts w:ascii="Arial" w:eastAsia="Times New Roman" w:hAnsi="Arial" w:cs="Arial"/>
+                <w:b/>
+                <w:sz w:val="20"/>
+                <w:szCs w:val="20"/>
+                <w:highlight w:val="green"/>
+                <w:lang w:eastAsia="es-ES"/>
+              </w:rPr>
+              <w:t xml:space="preserve"> Real”, campo “Valor Nominal Garantía”:</w:t>
             </w:r>
             <w:r>
               <w:rPr>
@@ -5831,12 +5980,56 @@
                 <w:highlight w:val="green"/>
                 <w:lang w:eastAsia="es-ES"/>
               </w:rPr>
-              <w:t>“Porcentaje Aceptación BCR” del mantenimiento “Garantías Fideicomiso”, Sección “Garantías Fideicometidas”, Ventana “Relación a Garantía Fideicometida Real”. El resultado obtenido debe ser dividido entre 100.</w:t>
-            </w:r>
-          </w:p>
-          <w:p>
-            <w:pPr>
-              <w:pStyle w:val="Prrafodelista"/>
+              <w:t xml:space="preserve">“Porcentaje Aceptación BCR” del mantenimiento “Garantías Fideicomiso”, Sección “Garantías </w:t>
+            </w:r>
+            <w:proofErr w:type="spellStart"/>
+            <w:r>
+              <w:rPr>
+                <w:rFonts w:ascii="Arial" w:eastAsia="Times New Roman" w:hAnsi="Arial" w:cs="Arial"/>
+                <w:sz w:val="20"/>
+                <w:szCs w:val="20"/>
+                <w:highlight w:val="green"/>
+                <w:lang w:eastAsia="es-ES"/>
+              </w:rPr>
+              <w:t>Fideicometidas</w:t>
+            </w:r>
+            <w:proofErr w:type="spellEnd"/>
+            <w:r>
+              <w:rPr>
+                <w:rFonts w:ascii="Arial" w:eastAsia="Times New Roman" w:hAnsi="Arial" w:cs="Arial"/>
+                <w:sz w:val="20"/>
+                <w:szCs w:val="20"/>
+                <w:highlight w:val="green"/>
+                <w:lang w:eastAsia="es-ES"/>
+              </w:rPr>
+              <w:t xml:space="preserve">”, Ventana “Relación a Garantía </w:t>
+            </w:r>
+            <w:proofErr w:type="spellStart"/>
+            <w:r>
+              <w:rPr>
+                <w:rFonts w:ascii="Arial" w:eastAsia="Times New Roman" w:hAnsi="Arial" w:cs="Arial"/>
+                <w:sz w:val="20"/>
+                <w:szCs w:val="20"/>
+                <w:highlight w:val="green"/>
+                <w:lang w:eastAsia="es-ES"/>
+              </w:rPr>
+              <w:t>Fideicometida</w:t>
+            </w:r>
+            <w:proofErr w:type="spellEnd"/>
+            <w:r>
+              <w:rPr>
+                <w:rFonts w:ascii="Arial" w:eastAsia="Times New Roman" w:hAnsi="Arial" w:cs="Arial"/>
+                <w:sz w:val="20"/>
+                <w:szCs w:val="20"/>
+                <w:highlight w:val="green"/>
+                <w:lang w:eastAsia="es-ES"/>
+              </w:rPr>
+              <w:t xml:space="preserve"> Real”. El resultado obtenido debe ser dividido entre 100.</w:t>
+            </w:r>
+          </w:p>
+          <w:p>
+            <w:pPr>
+              <w:pStyle w:val="ListParagraph"/>
               <w:numPr>
                 <w:ilvl w:val="2"/>
                 <w:numId w:val="43"/>
@@ -5860,22 +6053,114 @@
                 <w:highlight w:val="green"/>
                 <w:lang w:eastAsia="es-ES"/>
               </w:rPr>
-              <w:t>Sección “Garantías Fideicometidas”, “Ventana Relación a Garantía Fideicometida Valor”, campo “Valor Nominal Garantía”:</w:t>
-            </w:r>
-            <w:r>
-              <w:rPr>
-                <w:rFonts w:ascii="Arial" w:eastAsia="Times New Roman" w:hAnsi="Arial" w:cs="Arial"/>
+              <w:t xml:space="preserve">Sección “Garantías </w:t>
+            </w:r>
+            <w:proofErr w:type="spellStart"/>
+            <w:r>
+              <w:rPr>
+                <w:rFonts w:ascii="Arial" w:eastAsia="Times New Roman" w:hAnsi="Arial" w:cs="Arial"/>
+                <w:b/>
                 <w:sz w:val="20"/>
                 <w:szCs w:val="20"/>
                 <w:highlight w:val="green"/>
                 <w:lang w:eastAsia="es-ES"/>
               </w:rPr>
-              <w:t xml:space="preserve"> Multiplicar el valor del campo “Valor Mercado Colonizado” por “Porcentaje Aceptación BCR”, ambos del mantenimiento “Garantías Fideicomiso”, Sección “Garantías Fideicometidas”, Ventana “Relación a Garantía Fideicometida Valor”. El resultado obtenido debe ser dividido entre 100.</w:t>
-            </w:r>
-          </w:p>
-          <w:p>
-            <w:pPr>
-              <w:pStyle w:val="Prrafodelista"/>
+              <w:t>Fideicometidas</w:t>
+            </w:r>
+            <w:proofErr w:type="spellEnd"/>
+            <w:r>
+              <w:rPr>
+                <w:rFonts w:ascii="Arial" w:eastAsia="Times New Roman" w:hAnsi="Arial" w:cs="Arial"/>
+                <w:b/>
+                <w:sz w:val="20"/>
+                <w:szCs w:val="20"/>
+                <w:highlight w:val="green"/>
+                <w:lang w:eastAsia="es-ES"/>
+              </w:rPr>
+              <w:t xml:space="preserve">”, “Ventana Relación a Garantía </w:t>
+            </w:r>
+            <w:proofErr w:type="spellStart"/>
+            <w:r>
+              <w:rPr>
+                <w:rFonts w:ascii="Arial" w:eastAsia="Times New Roman" w:hAnsi="Arial" w:cs="Arial"/>
+                <w:b/>
+                <w:sz w:val="20"/>
+                <w:szCs w:val="20"/>
+                <w:highlight w:val="green"/>
+                <w:lang w:eastAsia="es-ES"/>
+              </w:rPr>
+              <w:t>Fideicometida</w:t>
+            </w:r>
+            <w:proofErr w:type="spellEnd"/>
+            <w:r>
+              <w:rPr>
+                <w:rFonts w:ascii="Arial" w:eastAsia="Times New Roman" w:hAnsi="Arial" w:cs="Arial"/>
+                <w:b/>
+                <w:sz w:val="20"/>
+                <w:szCs w:val="20"/>
+                <w:highlight w:val="green"/>
+                <w:lang w:eastAsia="es-ES"/>
+              </w:rPr>
+              <w:t xml:space="preserve"> Valor”, campo “Valor Nominal Garantía”:</w:t>
+            </w:r>
+            <w:r>
+              <w:rPr>
+                <w:rFonts w:ascii="Arial" w:eastAsia="Times New Roman" w:hAnsi="Arial" w:cs="Arial"/>
+                <w:sz w:val="20"/>
+                <w:szCs w:val="20"/>
+                <w:highlight w:val="green"/>
+                <w:lang w:eastAsia="es-ES"/>
+              </w:rPr>
+              <w:t xml:space="preserve"> Multiplicar el valor del campo “Valor Mercado Colonizado” por “Porcentaje Aceptación BCR”, ambos del mantenimiento “Garantías Fideicomiso”, Sección “Garantías </w:t>
+            </w:r>
+            <w:proofErr w:type="spellStart"/>
+            <w:r>
+              <w:rPr>
+                <w:rFonts w:ascii="Arial" w:eastAsia="Times New Roman" w:hAnsi="Arial" w:cs="Arial"/>
+                <w:sz w:val="20"/>
+                <w:szCs w:val="20"/>
+                <w:highlight w:val="green"/>
+                <w:lang w:eastAsia="es-ES"/>
+              </w:rPr>
+              <w:t>Fideicometidas</w:t>
+            </w:r>
+            <w:proofErr w:type="spellEnd"/>
+            <w:r>
+              <w:rPr>
+                <w:rFonts w:ascii="Arial" w:eastAsia="Times New Roman" w:hAnsi="Arial" w:cs="Arial"/>
+                <w:sz w:val="20"/>
+                <w:szCs w:val="20"/>
+                <w:highlight w:val="green"/>
+                <w:lang w:eastAsia="es-ES"/>
+              </w:rPr>
+              <w:t xml:space="preserve">”, Ventana “Relación a Garantía </w:t>
+            </w:r>
+            <w:proofErr w:type="spellStart"/>
+            <w:r>
+              <w:rPr>
+                <w:rFonts w:ascii="Arial" w:eastAsia="Times New Roman" w:hAnsi="Arial" w:cs="Arial"/>
+                <w:sz w:val="20"/>
+                <w:szCs w:val="20"/>
+                <w:highlight w:val="green"/>
+                <w:lang w:eastAsia="es-ES"/>
+              </w:rPr>
+              <w:t>Fideicometida</w:t>
+            </w:r>
+            <w:proofErr w:type="spellEnd"/>
+            <w:r>
+              <w:rPr>
+                <w:rFonts w:ascii="Arial" w:eastAsia="Times New Roman" w:hAnsi="Arial" w:cs="Arial"/>
+                <w:sz w:val="20"/>
+                <w:szCs w:val="20"/>
+                <w:highlight w:val="green"/>
+                <w:lang w:eastAsia="es-ES"/>
+              </w:rPr>
+              <w:t xml:space="preserve"> Valor”. El resultado obtenido debe ser dividido entre 100.</w:t>
+            </w:r>
+          </w:p>
+          <w:p>
+            <w:pPr>
+              <w:pStyle w:val="ListParagraph"/>
               <w:numPr>
                 <w:ilvl w:val="2"/>
                 <w:numId w:val="43"/>
@@ -5909,12 +6194,56 @@
                 <w:highlight w:val="green"/>
                 <w:lang w:eastAsia="es-ES"/>
               </w:rPr>
-              <w:t xml:space="preserve"> Corresponde a la sumatoria de los valores en la columna  “Valor Nominal Garantía” de la cuadrícula de la sección “Garantías Fideicometidas”.</w:t>
-            </w:r>
-          </w:p>
-          <w:p>
-            <w:pPr>
-              <w:pStyle w:val="Prrafodelista"/>
+              <w:t xml:space="preserve"> Corresponde a la sumatoria de los valores en la </w:t>
+            </w:r>
+            <w:proofErr w:type="gramStart"/>
+            <w:r>
+              <w:rPr>
+                <w:rFonts w:ascii="Arial" w:eastAsia="Times New Roman" w:hAnsi="Arial" w:cs="Arial"/>
+                <w:sz w:val="20"/>
+                <w:szCs w:val="20"/>
+                <w:highlight w:val="green"/>
+                <w:lang w:eastAsia="es-ES"/>
+              </w:rPr>
+              <w:t>columna  “</w:t>
+            </w:r>
+            <w:proofErr w:type="gramEnd"/>
+            <w:r>
+              <w:rPr>
+                <w:rFonts w:ascii="Arial" w:eastAsia="Times New Roman" w:hAnsi="Arial" w:cs="Arial"/>
+                <w:sz w:val="20"/>
+                <w:szCs w:val="20"/>
+                <w:highlight w:val="green"/>
+                <w:lang w:eastAsia="es-ES"/>
+              </w:rPr>
+              <w:t xml:space="preserve">Valor Nominal Garantía” de la cuadrícula de la sección “Garantías </w:t>
+            </w:r>
+            <w:proofErr w:type="spellStart"/>
+            <w:r>
+              <w:rPr>
+                <w:rFonts w:ascii="Arial" w:eastAsia="Times New Roman" w:hAnsi="Arial" w:cs="Arial"/>
+                <w:sz w:val="20"/>
+                <w:szCs w:val="20"/>
+                <w:highlight w:val="green"/>
+                <w:lang w:eastAsia="es-ES"/>
+              </w:rPr>
+              <w:t>Fideicometidas</w:t>
+            </w:r>
+            <w:proofErr w:type="spellEnd"/>
+            <w:r>
+              <w:rPr>
+                <w:rFonts w:ascii="Arial" w:eastAsia="Times New Roman" w:hAnsi="Arial" w:cs="Arial"/>
+                <w:sz w:val="20"/>
+                <w:szCs w:val="20"/>
+                <w:highlight w:val="green"/>
+                <w:lang w:eastAsia="es-ES"/>
+              </w:rPr>
+              <w:t>”.</w:t>
+            </w:r>
+          </w:p>
+          <w:p>
+            <w:pPr>
+              <w:pStyle w:val="ListParagraph"/>
               <w:numPr>
                 <w:ilvl w:val="0"/>
                 <w:numId w:val="43"/>
@@ -5949,10 +6278,22 @@
                 <w:szCs w:val="20"/>
                 <w:highlight w:val="green"/>
               </w:rPr>
-              <w:t xml:space="preserve"> GarOper</w:t>
+              <w:t xml:space="preserve"> </w:t>
+            </w:r>
+            <w:proofErr w:type="spellStart"/>
+            <w:r>
+              <w:rPr>
+                <w:rFonts w:ascii="Arial" w:hAnsi="Arial" w:cs="Arial"/>
+                <w:b/>
+                <w:sz w:val="20"/>
+                <w:szCs w:val="20"/>
+                <w:highlight w:val="green"/>
+              </w:rPr>
+              <w:t>GarOper</w:t>
             </w:r>
             <w:bookmarkEnd w:id="18"/>
             <w:bookmarkEnd w:id="19"/>
+            <w:proofErr w:type="spellEnd"/>
             <w:r>
               <w:rPr>
                 <w:rFonts w:ascii="Arial" w:hAnsi="Arial" w:cs="Arial"/>
@@ -5984,7 +6325,7 @@
           </w:p>
           <w:p>
             <w:pPr>
-              <w:pStyle w:val="Prrafodelista"/>
+              <w:pStyle w:val="ListParagraph"/>
               <w:numPr>
                 <w:ilvl w:val="0"/>
                 <w:numId w:val="43"/>
@@ -6008,9 +6349,21 @@
                 <w:szCs w:val="20"/>
                 <w:highlight w:val="cyan"/>
               </w:rPr>
-              <w:t>Actualiza Porcentajes de Aceptación Fideicometida</w:t>
+              <w:t xml:space="preserve">Actualiza Porcentajes de Aceptación </w:t>
+            </w:r>
+            <w:proofErr w:type="spellStart"/>
+            <w:r>
+              <w:rPr>
+                <w:rFonts w:ascii="Arial" w:hAnsi="Arial" w:cs="Arial"/>
+                <w:b/>
+                <w:sz w:val="20"/>
+                <w:szCs w:val="20"/>
+                <w:highlight w:val="cyan"/>
+              </w:rPr>
+              <w:t>Fideicometida</w:t>
             </w:r>
             <w:bookmarkEnd w:id="20"/>
+            <w:proofErr w:type="spellEnd"/>
             <w:r>
               <w:rPr>
                 <w:rFonts w:ascii="Arial" w:hAnsi="Arial" w:cs="Arial"/>
@@ -6042,7 +6395,7 @@
           </w:p>
           <w:p>
             <w:pPr>
-              <w:pStyle w:val="Prrafodelista"/>
+              <w:pStyle w:val="ListParagraph"/>
               <w:numPr>
                 <w:ilvl w:val="2"/>
                 <w:numId w:val="43"/>
@@ -6066,16 +6419,64 @@
                 <w:highlight w:val="green"/>
                 <w:lang w:eastAsia="es-ES"/>
               </w:rPr>
-              <w:t>Sección “Garantías Fideicometidas”, “Ventana Relación a Garantía Fideicometida Real”, campo “Porcentaje Aceptación Terreno SUGEF”:</w:t>
-            </w:r>
-            <w:r>
-              <w:rPr>
-                <w:rFonts w:ascii="Arial" w:eastAsia="Times New Roman" w:hAnsi="Arial" w:cs="Arial"/>
+              <w:t xml:space="preserve">Sección “Garantías </w:t>
+            </w:r>
+            <w:proofErr w:type="spellStart"/>
+            <w:r>
+              <w:rPr>
+                <w:rFonts w:ascii="Arial" w:eastAsia="Times New Roman" w:hAnsi="Arial" w:cs="Arial"/>
+                <w:b/>
                 <w:sz w:val="20"/>
                 <w:szCs w:val="20"/>
                 <w:highlight w:val="green"/>
                 <w:lang w:eastAsia="es-ES"/>
               </w:rPr>
+              <w:t>Fideicometidas</w:t>
+            </w:r>
+            <w:proofErr w:type="spellEnd"/>
+            <w:r>
+              <w:rPr>
+                <w:rFonts w:ascii="Arial" w:eastAsia="Times New Roman" w:hAnsi="Arial" w:cs="Arial"/>
+                <w:b/>
+                <w:sz w:val="20"/>
+                <w:szCs w:val="20"/>
+                <w:highlight w:val="green"/>
+                <w:lang w:eastAsia="es-ES"/>
+              </w:rPr>
+              <w:t xml:space="preserve">”, “Ventana Relación a Garantía </w:t>
+            </w:r>
+            <w:proofErr w:type="spellStart"/>
+            <w:r>
+              <w:rPr>
+                <w:rFonts w:ascii="Arial" w:eastAsia="Times New Roman" w:hAnsi="Arial" w:cs="Arial"/>
+                <w:b/>
+                <w:sz w:val="20"/>
+                <w:szCs w:val="20"/>
+                <w:highlight w:val="green"/>
+                <w:lang w:eastAsia="es-ES"/>
+              </w:rPr>
+              <w:t>Fideicometida</w:t>
+            </w:r>
+            <w:proofErr w:type="spellEnd"/>
+            <w:r>
+              <w:rPr>
+                <w:rFonts w:ascii="Arial" w:eastAsia="Times New Roman" w:hAnsi="Arial" w:cs="Arial"/>
+                <w:b/>
+                <w:sz w:val="20"/>
+                <w:szCs w:val="20"/>
+                <w:highlight w:val="green"/>
+                <w:lang w:eastAsia="es-ES"/>
+              </w:rPr>
+              <w:t xml:space="preserve"> Real”, campo “Porcentaje Aceptación Terreno SUGEF”:</w:t>
+            </w:r>
+            <w:r>
+              <w:rPr>
+                <w:rFonts w:ascii="Arial" w:eastAsia="Times New Roman" w:hAnsi="Arial" w:cs="Arial"/>
+                <w:sz w:val="20"/>
+                <w:szCs w:val="20"/>
+                <w:highlight w:val="green"/>
+                <w:lang w:eastAsia="es-ES"/>
+              </w:rPr>
               <w:t xml:space="preserve"> </w:t>
             </w:r>
             <w:r>
@@ -6085,10 +6486,9 @@
                 <w:szCs w:val="20"/>
                 <w:highlight w:val="green"/>
               </w:rPr>
-              <w:t xml:space="preserve">Realiza el cálculo de porcentaje aceptación terreno SUGEF según corresponda para cada registro de tipo garantía fideicometida real. El proceso de cálculo se establece en el </w:t>
-            </w:r>
-            <w:bookmarkStart w:id="21" w:name="_GoBack"/>
-            <w:bookmarkEnd w:id="21"/>
+              <w:t xml:space="preserve">Realiza el cálculo de porcentaje aceptación terreno SUGEF según corresponda para cada registro de tipo garantía </w:t>
+            </w:r>
+            <w:proofErr w:type="spellStart"/>
             <w:r>
               <w:rPr>
                 <w:rFonts w:ascii="Arial" w:hAnsi="Arial" w:cs="Arial"/>
@@ -6096,12 +6496,42 @@
                 <w:szCs w:val="20"/>
                 <w:highlight w:val="green"/>
               </w:rPr>
-              <w:t>diseño “293-OD_AI2_RQ_MANT_2016022310547679_MontoMitigador_PorcentajeAceptacion”, caso de uso “Cálculo Automático del campo “Porcentaje Aceptación Terreno SUGEF” para Garantía Fideicometida Real”.</w:t>
-            </w:r>
-          </w:p>
-          <w:p>
-            <w:pPr>
-              <w:pStyle w:val="Prrafodelista"/>
+              <w:t>fideicometida</w:t>
+            </w:r>
+            <w:proofErr w:type="spellEnd"/>
+            <w:r>
+              <w:rPr>
+                <w:rFonts w:ascii="Arial" w:hAnsi="Arial" w:cs="Arial"/>
+                <w:sz w:val="20"/>
+                <w:szCs w:val="20"/>
+                <w:highlight w:val="green"/>
+              </w:rPr>
+              <w:t xml:space="preserve"> real. El proceso de cálculo se establece en el diseño “293-OD_AI2_RQ_MANT_2016022310547679_MontoMitigador_PorcentajeAceptacion”, caso de uso “Cálculo Automático del campo “Porcentaje Aceptación Terreno SUGEF” para Garantía </w:t>
+            </w:r>
+            <w:proofErr w:type="spellStart"/>
+            <w:r>
+              <w:rPr>
+                <w:rFonts w:ascii="Arial" w:hAnsi="Arial" w:cs="Arial"/>
+                <w:sz w:val="20"/>
+                <w:szCs w:val="20"/>
+                <w:highlight w:val="green"/>
+              </w:rPr>
+              <w:t>Fideicometida</w:t>
+            </w:r>
+            <w:proofErr w:type="spellEnd"/>
+            <w:r>
+              <w:rPr>
+                <w:rFonts w:ascii="Arial" w:hAnsi="Arial" w:cs="Arial"/>
+                <w:sz w:val="20"/>
+                <w:szCs w:val="20"/>
+                <w:highlight w:val="green"/>
+              </w:rPr>
+              <w:t xml:space="preserve"> Real”.</w:t>
+            </w:r>
+          </w:p>
+          <w:p>
+            <w:pPr>
+              <w:pStyle w:val="ListParagraph"/>
               <w:numPr>
                 <w:ilvl w:val="2"/>
                 <w:numId w:val="43"/>
@@ -6112,31 +6542,122 @@
                 <w:rFonts w:ascii="Arial" w:eastAsia="Times New Roman" w:hAnsi="Arial" w:cs="Arial"/>
                 <w:sz w:val="20"/>
                 <w:szCs w:val="20"/>
-                <w:lang w:eastAsia="es-ES"/>
-              </w:rPr>
-            </w:pPr>
-            <w:r>
-              <w:rPr>
-                <w:rFonts w:ascii="Arial" w:eastAsia="Times New Roman" w:hAnsi="Arial" w:cs="Arial"/>
-                <w:b/>
-                <w:sz w:val="20"/>
-                <w:szCs w:val="20"/>
-                <w:lang w:eastAsia="es-ES"/>
-              </w:rPr>
-              <w:t>Sección “Garantías Fideicometidas”, “Ventana Relación a Garantía Fideicometida Real”, campo “Porcentaje Aceptación No Terreno SUGEF”:</w:t>
-            </w:r>
-            <w:r>
-              <w:rPr>
-                <w:rFonts w:ascii="Arial" w:hAnsi="Arial" w:cs="Arial"/>
-                <w:sz w:val="20"/>
-                <w:szCs w:val="20"/>
-              </w:rPr>
-              <w:t xml:space="preserve"> Realiza el cálculo de porcentaje aceptación no terreno SUGEF según corresponda para cada registro de tipo garantía fideicometida real. El proceso de cálculo se establece en el diseño “293-OD_AI2_RQ_MANT_2016022310547679_MontoMitigador_PorcentajeAceptacion”, caso de uso “Cálculo Automático del campo “Porcentaje Aceptación No Terreno SUGEF” para Garantía Fideicometida Real”.</w:t>
-            </w:r>
-          </w:p>
-          <w:p>
-            <w:pPr>
-              <w:pStyle w:val="Prrafodelista"/>
+                <w:highlight w:val="green"/>
+                <w:lang w:eastAsia="es-ES"/>
+              </w:rPr>
+            </w:pPr>
+            <w:r>
+              <w:rPr>
+                <w:rFonts w:ascii="Arial" w:eastAsia="Times New Roman" w:hAnsi="Arial" w:cs="Arial"/>
+                <w:b/>
+                <w:sz w:val="20"/>
+                <w:szCs w:val="20"/>
+                <w:highlight w:val="green"/>
+                <w:lang w:eastAsia="es-ES"/>
+              </w:rPr>
+              <w:t xml:space="preserve">Sección “Garantías </w:t>
+            </w:r>
+            <w:proofErr w:type="spellStart"/>
+            <w:r>
+              <w:rPr>
+                <w:rFonts w:ascii="Arial" w:eastAsia="Times New Roman" w:hAnsi="Arial" w:cs="Arial"/>
+                <w:b/>
+                <w:sz w:val="20"/>
+                <w:szCs w:val="20"/>
+                <w:highlight w:val="green"/>
+                <w:lang w:eastAsia="es-ES"/>
+              </w:rPr>
+              <w:t>Fideicometidas</w:t>
+            </w:r>
+            <w:proofErr w:type="spellEnd"/>
+            <w:r>
+              <w:rPr>
+                <w:rFonts w:ascii="Arial" w:eastAsia="Times New Roman" w:hAnsi="Arial" w:cs="Arial"/>
+                <w:b/>
+                <w:sz w:val="20"/>
+                <w:szCs w:val="20"/>
+                <w:highlight w:val="green"/>
+                <w:lang w:eastAsia="es-ES"/>
+              </w:rPr>
+              <w:t xml:space="preserve">”, “Ventana Relación a Garantía </w:t>
+            </w:r>
+            <w:proofErr w:type="spellStart"/>
+            <w:r>
+              <w:rPr>
+                <w:rFonts w:ascii="Arial" w:eastAsia="Times New Roman" w:hAnsi="Arial" w:cs="Arial"/>
+                <w:b/>
+                <w:sz w:val="20"/>
+                <w:szCs w:val="20"/>
+                <w:highlight w:val="green"/>
+                <w:lang w:eastAsia="es-ES"/>
+              </w:rPr>
+              <w:t>Fideicometida</w:t>
+            </w:r>
+            <w:proofErr w:type="spellEnd"/>
+            <w:r>
+              <w:rPr>
+                <w:rFonts w:ascii="Arial" w:eastAsia="Times New Roman" w:hAnsi="Arial" w:cs="Arial"/>
+                <w:b/>
+                <w:sz w:val="20"/>
+                <w:szCs w:val="20"/>
+                <w:highlight w:val="green"/>
+                <w:lang w:eastAsia="es-ES"/>
+              </w:rPr>
+              <w:t xml:space="preserve"> Real”, campo “Porcentaje Aceptación No Terreno SUGEF”:</w:t>
+            </w:r>
+            <w:r>
+              <w:rPr>
+                <w:rFonts w:ascii="Arial" w:hAnsi="Arial" w:cs="Arial"/>
+                <w:sz w:val="20"/>
+                <w:szCs w:val="20"/>
+                <w:highlight w:val="green"/>
+              </w:rPr>
+              <w:t xml:space="preserve"> Realiza el cálculo de porcentaje aceptación no terreno SUGEF según corresponda para cada registro de tipo garantía </w:t>
+            </w:r>
+            <w:proofErr w:type="spellStart"/>
+            <w:r>
+              <w:rPr>
+                <w:rFonts w:ascii="Arial" w:hAnsi="Arial" w:cs="Arial"/>
+                <w:sz w:val="20"/>
+                <w:szCs w:val="20"/>
+                <w:highlight w:val="green"/>
+              </w:rPr>
+              <w:t>fideicometida</w:t>
+            </w:r>
+            <w:proofErr w:type="spellEnd"/>
+            <w:r>
+              <w:rPr>
+                <w:rFonts w:ascii="Arial" w:hAnsi="Arial" w:cs="Arial"/>
+                <w:sz w:val="20"/>
+                <w:szCs w:val="20"/>
+                <w:highlight w:val="green"/>
+              </w:rPr>
+              <w:t xml:space="preserve"> real. El proceso de cálculo se establece en el diseño “293-OD_AI2_RQ_MANT_2016022310547679_MontoMitigador_PorcentajeAceptacion”, caso de uso “Cálculo Automático del campo “Porcentaje Aceptación No Terreno SUGEF” para Garantía </w:t>
+            </w:r>
+            <w:proofErr w:type="spellStart"/>
+            <w:r>
+              <w:rPr>
+                <w:rFonts w:ascii="Arial" w:hAnsi="Arial" w:cs="Arial"/>
+                <w:sz w:val="20"/>
+                <w:szCs w:val="20"/>
+                <w:highlight w:val="green"/>
+              </w:rPr>
+              <w:t>Fideicometida</w:t>
+            </w:r>
+            <w:proofErr w:type="spellEnd"/>
+            <w:r>
+              <w:rPr>
+                <w:rFonts w:ascii="Arial" w:hAnsi="Arial" w:cs="Arial"/>
+                <w:sz w:val="20"/>
+                <w:szCs w:val="20"/>
+                <w:highlight w:val="green"/>
+              </w:rPr>
+              <w:t xml:space="preserve"> Real”.</w:t>
+            </w:r>
+          </w:p>
+          <w:p>
+            <w:pPr>
+              <w:pStyle w:val="ListParagraph"/>
               <w:numPr>
                 <w:ilvl w:val="2"/>
                 <w:numId w:val="43"/>
@@ -6147,25 +6668,76 @@
                 <w:rFonts w:ascii="Arial" w:eastAsia="Times New Roman" w:hAnsi="Arial" w:cs="Arial"/>
                 <w:sz w:val="20"/>
                 <w:szCs w:val="20"/>
-                <w:lang w:eastAsia="es-ES"/>
-              </w:rPr>
-            </w:pPr>
-            <w:r>
-              <w:rPr>
-                <w:rFonts w:ascii="Arial" w:eastAsia="Times New Roman" w:hAnsi="Arial" w:cs="Arial"/>
-                <w:b/>
-                <w:sz w:val="20"/>
-                <w:szCs w:val="20"/>
-                <w:lang w:eastAsia="es-ES"/>
-              </w:rPr>
-              <w:t xml:space="preserve">Sección “Garantías Fideicometidas”, “Ventana Relación a Garantía Fideicometida Valor”, campo “Porcentaje Aceptación </w:t>
-            </w:r>
-            <w:r>
-              <w:rPr>
-                <w:rFonts w:ascii="Arial" w:eastAsia="Times New Roman" w:hAnsi="Arial" w:cs="Arial"/>
-                <w:b/>
-                <w:sz w:val="20"/>
-                <w:szCs w:val="20"/>
+                <w:highlight w:val="green"/>
+                <w:lang w:eastAsia="es-ES"/>
+              </w:rPr>
+            </w:pPr>
+            <w:r>
+              <w:rPr>
+                <w:rFonts w:ascii="Arial" w:eastAsia="Times New Roman" w:hAnsi="Arial" w:cs="Arial"/>
+                <w:b/>
+                <w:sz w:val="20"/>
+                <w:szCs w:val="20"/>
+                <w:highlight w:val="green"/>
+                <w:lang w:eastAsia="es-ES"/>
+              </w:rPr>
+              <w:t xml:space="preserve">Sección “Garantías </w:t>
+            </w:r>
+            <w:proofErr w:type="spellStart"/>
+            <w:r>
+              <w:rPr>
+                <w:rFonts w:ascii="Arial" w:eastAsia="Times New Roman" w:hAnsi="Arial" w:cs="Arial"/>
+                <w:b/>
+                <w:sz w:val="20"/>
+                <w:szCs w:val="20"/>
+                <w:highlight w:val="green"/>
+                <w:lang w:eastAsia="es-ES"/>
+              </w:rPr>
+              <w:t>Fideicometidas</w:t>
+            </w:r>
+            <w:proofErr w:type="spellEnd"/>
+            <w:r>
+              <w:rPr>
+                <w:rFonts w:ascii="Arial" w:eastAsia="Times New Roman" w:hAnsi="Arial" w:cs="Arial"/>
+                <w:b/>
+                <w:sz w:val="20"/>
+                <w:szCs w:val="20"/>
+                <w:highlight w:val="green"/>
+                <w:lang w:eastAsia="es-ES"/>
+              </w:rPr>
+              <w:t xml:space="preserve">”, “Ventana Relación a Garantía </w:t>
+            </w:r>
+            <w:proofErr w:type="spellStart"/>
+            <w:r>
+              <w:rPr>
+                <w:rFonts w:ascii="Arial" w:eastAsia="Times New Roman" w:hAnsi="Arial" w:cs="Arial"/>
+                <w:b/>
+                <w:sz w:val="20"/>
+                <w:szCs w:val="20"/>
+                <w:highlight w:val="green"/>
+                <w:lang w:eastAsia="es-ES"/>
+              </w:rPr>
+              <w:t>Fideicometida</w:t>
+            </w:r>
+            <w:proofErr w:type="spellEnd"/>
+            <w:r>
+              <w:rPr>
+                <w:rFonts w:ascii="Arial" w:eastAsia="Times New Roman" w:hAnsi="Arial" w:cs="Arial"/>
+                <w:b/>
+                <w:sz w:val="20"/>
+                <w:szCs w:val="20"/>
+                <w:highlight w:val="green"/>
+                <w:lang w:eastAsia="es-ES"/>
+              </w:rPr>
+              <w:t xml:space="preserve"> Valor”, campo “Porcentaje Aceptación </w:t>
+            </w:r>
+            <w:r>
+              <w:rPr>
+                <w:rFonts w:ascii="Arial" w:eastAsia="Times New Roman" w:hAnsi="Arial" w:cs="Arial"/>
+                <w:b/>
+                <w:sz w:val="20"/>
+                <w:szCs w:val="20"/>
+                <w:highlight w:val="green"/>
                 <w:lang w:eastAsia="es-ES"/>
               </w:rPr>
               <w:t>SUGEF</w:t>
@@ -6176,6 +6748,7 @@
                 <w:b/>
                 <w:sz w:val="20"/>
                 <w:szCs w:val="20"/>
+                <w:highlight w:val="green"/>
                 <w:lang w:eastAsia="es-ES"/>
               </w:rPr>
               <w:t>”:</w:t>
@@ -6185,6 +6758,7 @@
                 <w:rFonts w:ascii="Arial" w:eastAsia="Times New Roman" w:hAnsi="Arial" w:cs="Arial"/>
                 <w:sz w:val="20"/>
                 <w:szCs w:val="20"/>
+                <w:highlight w:val="green"/>
                 <w:lang w:eastAsia="es-ES"/>
               </w:rPr>
               <w:t xml:space="preserve"> </w:t>
@@ -6194,22 +6768,64 @@
                 <w:rFonts w:ascii="Arial" w:hAnsi="Arial" w:cs="Arial"/>
                 <w:sz w:val="20"/>
                 <w:szCs w:val="20"/>
-              </w:rPr>
-              <w:t xml:space="preserve">Realiza el cálculo de porcentaje aceptación SUGEF según corresponda para cada registro de tipo garantía fideicometida valor. El proceso de cálculo se establece en el diseño “293-OD_AI2_RQ_MANT_2016022310547679_MontoMitigador_PorcentajeAceptacion”, caso de uso “Cálculo </w:t>
-            </w:r>
-            <w:r>
-              <w:rPr>
-                <w:rFonts w:ascii="Arial" w:hAnsi="Arial" w:cs="Arial"/>
-                <w:sz w:val="20"/>
-                <w:szCs w:val="20"/>
+                <w:highlight w:val="green"/>
+              </w:rPr>
+              <w:t xml:space="preserve">Realiza el cálculo de porcentaje aceptación SUGEF según corresponda para cada registro de tipo garantía </w:t>
+            </w:r>
+            <w:proofErr w:type="spellStart"/>
+            <w:r>
+              <w:rPr>
+                <w:rFonts w:ascii="Arial" w:hAnsi="Arial" w:cs="Arial"/>
+                <w:sz w:val="20"/>
+                <w:szCs w:val="20"/>
+                <w:highlight w:val="green"/>
+              </w:rPr>
+              <w:t>fideicometida</w:t>
+            </w:r>
+            <w:proofErr w:type="spellEnd"/>
+            <w:r>
+              <w:rPr>
+                <w:rFonts w:ascii="Arial" w:hAnsi="Arial" w:cs="Arial"/>
+                <w:sz w:val="20"/>
+                <w:szCs w:val="20"/>
+                <w:highlight w:val="green"/>
+              </w:rPr>
+              <w:t xml:space="preserve"> valor. El proceso de cálculo se establece en el diseño “293-OD_AI2_RQ_MANT_2016022310547679_MontoMitigador_PorcentajeAceptacion”, caso de uso “Cálculo </w:t>
+            </w:r>
+            <w:r>
+              <w:rPr>
+                <w:rFonts w:ascii="Arial" w:hAnsi="Arial" w:cs="Arial"/>
+                <w:sz w:val="20"/>
+                <w:szCs w:val="20"/>
+                <w:highlight w:val="green"/>
               </w:rPr>
               <w:lastRenderedPageBreak/>
-              <w:t>Automático del campo “Cálculo Automático del campo “Porcentaje Aceptación SUGEF” para Garantía Fideicometida Valor”.</w:t>
-            </w:r>
-          </w:p>
-          <w:p>
-            <w:pPr>
-              <w:pStyle w:val="Prrafodelista"/>
+              <w:t xml:space="preserve">Automático del campo “Cálculo Automático del campo “Porcentaje Aceptación SUGEF” para Garantía </w:t>
+            </w:r>
+            <w:proofErr w:type="spellStart"/>
+            <w:r>
+              <w:rPr>
+                <w:rFonts w:ascii="Arial" w:hAnsi="Arial" w:cs="Arial"/>
+                <w:sz w:val="20"/>
+                <w:szCs w:val="20"/>
+                <w:highlight w:val="green"/>
+              </w:rPr>
+              <w:t>Fideicometida</w:t>
+            </w:r>
+            <w:proofErr w:type="spellEnd"/>
+            <w:r>
+              <w:rPr>
+                <w:rFonts w:ascii="Arial" w:hAnsi="Arial" w:cs="Arial"/>
+                <w:sz w:val="20"/>
+                <w:szCs w:val="20"/>
+                <w:highlight w:val="green"/>
+              </w:rPr>
+              <w:t xml:space="preserve"> Valor”.</w:t>
+            </w:r>
+          </w:p>
+          <w:p>
+            <w:pPr>
+              <w:pStyle w:val="ListParagraph"/>
               <w:numPr>
                 <w:ilvl w:val="0"/>
                 <w:numId w:val="43"/>
@@ -6223,8 +6839,8 @@
                 <w:lang w:eastAsia="es-ES"/>
               </w:rPr>
             </w:pPr>
-            <w:bookmarkStart w:id="22" w:name="OLE_LINK15"/>
-            <w:bookmarkStart w:id="23" w:name="OLE_LINK16"/>
+            <w:bookmarkStart w:id="21" w:name="OLE_LINK15"/>
+            <w:bookmarkStart w:id="22" w:name="OLE_LINK16"/>
             <w:r>
               <w:rPr>
                 <w:rFonts w:ascii="Arial" w:hAnsi="Arial" w:cs="Arial"/>
@@ -6234,6 +6850,7 @@
               </w:rPr>
               <w:t xml:space="preserve">Actualiza Porcentaje Responsabilidad </w:t>
             </w:r>
+            <w:proofErr w:type="spellStart"/>
             <w:r>
               <w:rPr>
                 <w:rFonts w:ascii="Arial" w:hAnsi="Arial" w:cs="Arial"/>
@@ -6243,8 +6860,9 @@
               </w:rPr>
               <w:t>GarOper</w:t>
             </w:r>
+            <w:bookmarkEnd w:id="21"/>
             <w:bookmarkEnd w:id="22"/>
-            <w:bookmarkEnd w:id="23"/>
+            <w:proofErr w:type="spellEnd"/>
             <w:r>
               <w:rPr>
                 <w:rFonts w:ascii="Arial" w:eastAsia="Times New Roman" w:hAnsi="Arial" w:cs="Arial"/>
@@ -6312,7 +6930,7 @@
           </w:p>
           <w:p>
             <w:pPr>
-              <w:pStyle w:val="Prrafodelista"/>
+              <w:pStyle w:val="ListParagraph"/>
               <w:spacing w:before="60" w:after="60" w:line="240" w:lineRule="auto"/>
               <w:ind w:left="1440"/>
               <w:jc w:val="both"/>
@@ -6390,7 +7008,7 @@
           </w:p>
           <w:p>
             <w:pPr>
-              <w:pStyle w:val="Prrafodelista"/>
+              <w:pStyle w:val="ListParagraph"/>
               <w:numPr>
                 <w:ilvl w:val="0"/>
                 <w:numId w:val="43"/>
@@ -6405,7 +7023,7 @@
                 <w:lang w:eastAsia="es-ES"/>
               </w:rPr>
             </w:pPr>
-            <w:bookmarkStart w:id="24" w:name="OLE_LINK17"/>
+            <w:bookmarkStart w:id="23" w:name="OLE_LINK17"/>
             <w:r>
               <w:rPr>
                 <w:rFonts w:ascii="Arial" w:eastAsia="Times New Roman" w:hAnsi="Arial" w:cs="Arial"/>
@@ -6415,9 +7033,9 @@
                 <w:highlight w:val="yellow"/>
                 <w:lang w:eastAsia="es-ES"/>
               </w:rPr>
-              <w:t>Calcula Monto Mitigador Fideicometida</w:t>
-            </w:r>
-            <w:bookmarkEnd w:id="24"/>
+              <w:t xml:space="preserve">Calcula Monto Mitigador </w:t>
+            </w:r>
+            <w:proofErr w:type="spellStart"/>
             <w:r>
               <w:rPr>
                 <w:rFonts w:ascii="Arial" w:eastAsia="Times New Roman" w:hAnsi="Arial" w:cs="Arial"/>
@@ -6427,6 +7045,19 @@
                 <w:highlight w:val="yellow"/>
                 <w:lang w:eastAsia="es-ES"/>
               </w:rPr>
+              <w:t>Fideicometida</w:t>
+            </w:r>
+            <w:bookmarkEnd w:id="23"/>
+            <w:proofErr w:type="spellEnd"/>
+            <w:r>
+              <w:rPr>
+                <w:rFonts w:ascii="Arial" w:eastAsia="Times New Roman" w:hAnsi="Arial" w:cs="Arial"/>
+                <w:b/>
+                <w:sz w:val="20"/>
+                <w:szCs w:val="20"/>
+                <w:highlight w:val="yellow"/>
+                <w:lang w:eastAsia="es-ES"/>
+              </w:rPr>
               <w:t>:</w:t>
             </w:r>
             <w:r>
@@ -6472,7 +7103,7 @@
           </w:p>
           <w:p>
             <w:pPr>
-              <w:pStyle w:val="Prrafodelista"/>
+              <w:pStyle w:val="ListParagraph"/>
               <w:numPr>
                 <w:ilvl w:val="2"/>
                 <w:numId w:val="43"/>
@@ -6496,25 +7127,93 @@
                 <w:highlight w:val="yellow"/>
                 <w:lang w:eastAsia="es-ES"/>
               </w:rPr>
-              <w:t>Sección “Garantías Fideicometidas”, “Ventana Relación a Garantía Fideicometida Real”, campo “Monto Mitigador”:</w:t>
-            </w:r>
-            <w:r>
-              <w:rPr>
-                <w:rFonts w:ascii="Arial" w:hAnsi="Arial" w:cs="Arial"/>
+              <w:t xml:space="preserve">Sección “Garantías </w:t>
+            </w:r>
+            <w:proofErr w:type="spellStart"/>
+            <w:r>
+              <w:rPr>
+                <w:rFonts w:ascii="Arial" w:eastAsia="Times New Roman" w:hAnsi="Arial" w:cs="Arial"/>
+                <w:b/>
                 <w:sz w:val="20"/>
                 <w:szCs w:val="20"/>
                 <w:highlight w:val="yellow"/>
-              </w:rPr>
-              <w:t xml:space="preserve"> Realiza el cálculo de monto mitigador según corresponda para cada registro de tipo garantía fideicometida real. El proceso de cálculo se establece en el diseño “293-OD_AI2_RQ_MANT_2016022310547679_MontoMitigador_PorcentajeAceptacion”, caso de uso “</w:t>
-            </w:r>
-            <w:r>
-              <w:rPr>
-                <w:rFonts w:ascii="Arial" w:eastAsia="Times New Roman" w:hAnsi="Arial" w:cs="Arial"/>
+                <w:lang w:eastAsia="es-ES"/>
+              </w:rPr>
+              <w:t>Fideicometidas</w:t>
+            </w:r>
+            <w:proofErr w:type="spellEnd"/>
+            <w:r>
+              <w:rPr>
+                <w:rFonts w:ascii="Arial" w:eastAsia="Times New Roman" w:hAnsi="Arial" w:cs="Arial"/>
+                <w:b/>
                 <w:sz w:val="20"/>
                 <w:szCs w:val="20"/>
                 <w:highlight w:val="yellow"/>
                 <w:lang w:eastAsia="es-ES"/>
               </w:rPr>
+              <w:t xml:space="preserve">”, “Ventana Relación a Garantía </w:t>
+            </w:r>
+            <w:proofErr w:type="spellStart"/>
+            <w:r>
+              <w:rPr>
+                <w:rFonts w:ascii="Arial" w:eastAsia="Times New Roman" w:hAnsi="Arial" w:cs="Arial"/>
+                <w:b/>
+                <w:sz w:val="20"/>
+                <w:szCs w:val="20"/>
+                <w:highlight w:val="yellow"/>
+                <w:lang w:eastAsia="es-ES"/>
+              </w:rPr>
+              <w:t>Fideicometida</w:t>
+            </w:r>
+            <w:proofErr w:type="spellEnd"/>
+            <w:r>
+              <w:rPr>
+                <w:rFonts w:ascii="Arial" w:eastAsia="Times New Roman" w:hAnsi="Arial" w:cs="Arial"/>
+                <w:b/>
+                <w:sz w:val="20"/>
+                <w:szCs w:val="20"/>
+                <w:highlight w:val="yellow"/>
+                <w:lang w:eastAsia="es-ES"/>
+              </w:rPr>
+              <w:t xml:space="preserve"> Real”, campo “Monto Mitigador”:</w:t>
+            </w:r>
+            <w:r>
+              <w:rPr>
+                <w:rFonts w:ascii="Arial" w:hAnsi="Arial" w:cs="Arial"/>
+                <w:sz w:val="20"/>
+                <w:szCs w:val="20"/>
+                <w:highlight w:val="yellow"/>
+              </w:rPr>
+              <w:t xml:space="preserve"> Realiza el cálculo de monto mitigador según corresponda para cada registro de tipo garantía </w:t>
+            </w:r>
+            <w:proofErr w:type="spellStart"/>
+            <w:r>
+              <w:rPr>
+                <w:rFonts w:ascii="Arial" w:hAnsi="Arial" w:cs="Arial"/>
+                <w:sz w:val="20"/>
+                <w:szCs w:val="20"/>
+                <w:highlight w:val="yellow"/>
+              </w:rPr>
+              <w:t>fideicometida</w:t>
+            </w:r>
+            <w:proofErr w:type="spellEnd"/>
+            <w:r>
+              <w:rPr>
+                <w:rFonts w:ascii="Arial" w:hAnsi="Arial" w:cs="Arial"/>
+                <w:sz w:val="20"/>
+                <w:szCs w:val="20"/>
+                <w:highlight w:val="yellow"/>
+              </w:rPr>
+              <w:t xml:space="preserve"> real. El proceso de cálculo se establece en el diseño “293-OD_AI2_RQ_MANT_2016022310547679_MontoMitigador_PorcentajeAceptacion”, caso de uso “</w:t>
+            </w:r>
+            <w:r>
+              <w:rPr>
+                <w:rFonts w:ascii="Arial" w:eastAsia="Times New Roman" w:hAnsi="Arial" w:cs="Arial"/>
+                <w:sz w:val="20"/>
+                <w:szCs w:val="20"/>
+                <w:highlight w:val="yellow"/>
+                <w:lang w:eastAsia="es-ES"/>
+              </w:rPr>
               <w:t>Cálculo Automático del campo “Monto Mitigador</w:t>
             </w:r>
             <w:r>
@@ -6529,7 +7228,7 @@
           </w:p>
           <w:p>
             <w:pPr>
-              <w:pStyle w:val="Prrafodelista"/>
+              <w:pStyle w:val="ListParagraph"/>
               <w:numPr>
                 <w:ilvl w:val="2"/>
                 <w:numId w:val="43"/>
@@ -6553,25 +7252,93 @@
                 <w:highlight w:val="yellow"/>
                 <w:lang w:eastAsia="es-ES"/>
               </w:rPr>
-              <w:t xml:space="preserve">Sección “Garantías Fideicometidas”, “Ventana Relación a Garantía Fideicometida Valor”, campo “Monto Mitigador”: </w:t>
-            </w:r>
-            <w:r>
-              <w:rPr>
-                <w:rFonts w:ascii="Arial" w:hAnsi="Arial" w:cs="Arial"/>
+              <w:t xml:space="preserve">Sección “Garantías </w:t>
+            </w:r>
+            <w:proofErr w:type="spellStart"/>
+            <w:r>
+              <w:rPr>
+                <w:rFonts w:ascii="Arial" w:eastAsia="Times New Roman" w:hAnsi="Arial" w:cs="Arial"/>
+                <w:b/>
                 <w:sz w:val="20"/>
                 <w:szCs w:val="20"/>
                 <w:highlight w:val="yellow"/>
-              </w:rPr>
-              <w:t>Realiza el cálculo de monto mitigador según corresponda para cada registro de tipo garantía fideicometida valor. El proceso de cálculo se establece en el diseño “293-OD_AI2_RQ_MANT_2016022310547679_MontoMitigador_PorcentajeAceptacion”, caso de uso “</w:t>
-            </w:r>
-            <w:r>
-              <w:rPr>
-                <w:rFonts w:ascii="Arial" w:eastAsia="Times New Roman" w:hAnsi="Arial" w:cs="Arial"/>
+                <w:lang w:eastAsia="es-ES"/>
+              </w:rPr>
+              <w:t>Fideicometidas</w:t>
+            </w:r>
+            <w:proofErr w:type="spellEnd"/>
+            <w:r>
+              <w:rPr>
+                <w:rFonts w:ascii="Arial" w:eastAsia="Times New Roman" w:hAnsi="Arial" w:cs="Arial"/>
+                <w:b/>
                 <w:sz w:val="20"/>
                 <w:szCs w:val="20"/>
                 <w:highlight w:val="yellow"/>
                 <w:lang w:eastAsia="es-ES"/>
               </w:rPr>
+              <w:t xml:space="preserve">”, “Ventana Relación a Garantía </w:t>
+            </w:r>
+            <w:proofErr w:type="spellStart"/>
+            <w:r>
+              <w:rPr>
+                <w:rFonts w:ascii="Arial" w:eastAsia="Times New Roman" w:hAnsi="Arial" w:cs="Arial"/>
+                <w:b/>
+                <w:sz w:val="20"/>
+                <w:szCs w:val="20"/>
+                <w:highlight w:val="yellow"/>
+                <w:lang w:eastAsia="es-ES"/>
+              </w:rPr>
+              <w:t>Fideicometida</w:t>
+            </w:r>
+            <w:proofErr w:type="spellEnd"/>
+            <w:r>
+              <w:rPr>
+                <w:rFonts w:ascii="Arial" w:eastAsia="Times New Roman" w:hAnsi="Arial" w:cs="Arial"/>
+                <w:b/>
+                <w:sz w:val="20"/>
+                <w:szCs w:val="20"/>
+                <w:highlight w:val="yellow"/>
+                <w:lang w:eastAsia="es-ES"/>
+              </w:rPr>
+              <w:t xml:space="preserve"> Valor”, campo “Monto Mitigador”: </w:t>
+            </w:r>
+            <w:r>
+              <w:rPr>
+                <w:rFonts w:ascii="Arial" w:hAnsi="Arial" w:cs="Arial"/>
+                <w:sz w:val="20"/>
+                <w:szCs w:val="20"/>
+                <w:highlight w:val="yellow"/>
+              </w:rPr>
+              <w:t xml:space="preserve">Realiza el cálculo de monto mitigador según corresponda para cada registro de tipo garantía </w:t>
+            </w:r>
+            <w:proofErr w:type="spellStart"/>
+            <w:r>
+              <w:rPr>
+                <w:rFonts w:ascii="Arial" w:hAnsi="Arial" w:cs="Arial"/>
+                <w:sz w:val="20"/>
+                <w:szCs w:val="20"/>
+                <w:highlight w:val="yellow"/>
+              </w:rPr>
+              <w:t>fideicometida</w:t>
+            </w:r>
+            <w:proofErr w:type="spellEnd"/>
+            <w:r>
+              <w:rPr>
+                <w:rFonts w:ascii="Arial" w:hAnsi="Arial" w:cs="Arial"/>
+                <w:sz w:val="20"/>
+                <w:szCs w:val="20"/>
+                <w:highlight w:val="yellow"/>
+              </w:rPr>
+              <w:t xml:space="preserve"> valor. El proceso de cálculo se establece en el diseño “293-OD_AI2_RQ_MANT_2016022310547679_MontoMitigador_PorcentajeAceptacion”, caso de uso “</w:t>
+            </w:r>
+            <w:r>
+              <w:rPr>
+                <w:rFonts w:ascii="Arial" w:eastAsia="Times New Roman" w:hAnsi="Arial" w:cs="Arial"/>
+                <w:sz w:val="20"/>
+                <w:szCs w:val="20"/>
+                <w:highlight w:val="yellow"/>
+                <w:lang w:eastAsia="es-ES"/>
+              </w:rPr>
               <w:t>Cálculo Automático del campo “Monto Mitigador</w:t>
             </w:r>
             <w:r>
@@ -6586,7 +7353,7 @@
           </w:p>
           <w:p>
             <w:pPr>
-              <w:pStyle w:val="Prrafodelista"/>
+              <w:pStyle w:val="ListParagraph"/>
               <w:numPr>
                 <w:ilvl w:val="0"/>
                 <w:numId w:val="43"/>
@@ -6597,39 +7364,45 @@
                 <w:rFonts w:ascii="Arial" w:eastAsia="Times New Roman" w:hAnsi="Arial" w:cs="Arial"/>
                 <w:sz w:val="20"/>
                 <w:szCs w:val="20"/>
-                <w:lang w:eastAsia="es-ES"/>
-              </w:rPr>
-            </w:pPr>
-            <w:bookmarkStart w:id="25" w:name="OLE_LINK18"/>
-            <w:bookmarkStart w:id="26" w:name="OLE_LINK19"/>
-            <w:r>
-              <w:rPr>
-                <w:rFonts w:ascii="Arial" w:eastAsia="Times New Roman" w:hAnsi="Arial" w:cs="Arial"/>
-                <w:b/>
-                <w:sz w:val="20"/>
-                <w:szCs w:val="20"/>
+                <w:highlight w:val="green"/>
+                <w:lang w:eastAsia="es-ES"/>
+              </w:rPr>
+            </w:pPr>
+            <w:bookmarkStart w:id="24" w:name="OLE_LINK18"/>
+            <w:bookmarkStart w:id="25" w:name="OLE_LINK19"/>
+            <w:r>
+              <w:rPr>
+                <w:rFonts w:ascii="Arial" w:eastAsia="Times New Roman" w:hAnsi="Arial" w:cs="Arial"/>
+                <w:b/>
+                <w:sz w:val="20"/>
+                <w:szCs w:val="20"/>
+                <w:highlight w:val="green"/>
                 <w:lang w:eastAsia="es-ES"/>
               </w:rPr>
               <w:t xml:space="preserve">Calcula Monto Mitigador </w:t>
             </w:r>
-            <w:r>
-              <w:rPr>
-                <w:rFonts w:ascii="Arial" w:eastAsia="Times New Roman" w:hAnsi="Arial" w:cs="Arial"/>
-                <w:b/>
-                <w:sz w:val="20"/>
-                <w:szCs w:val="20"/>
+            <w:proofErr w:type="spellStart"/>
+            <w:r>
+              <w:rPr>
+                <w:rFonts w:ascii="Arial" w:eastAsia="Times New Roman" w:hAnsi="Arial" w:cs="Arial"/>
+                <w:b/>
+                <w:sz w:val="20"/>
+                <w:szCs w:val="20"/>
+                <w:highlight w:val="green"/>
                 <w:lang w:eastAsia="es-ES"/>
               </w:rPr>
               <w:t>GarOper</w:t>
             </w:r>
+            <w:bookmarkEnd w:id="24"/>
             <w:bookmarkEnd w:id="25"/>
-            <w:bookmarkEnd w:id="26"/>
-            <w:r>
-              <w:rPr>
-                <w:rFonts w:ascii="Arial" w:eastAsia="Times New Roman" w:hAnsi="Arial" w:cs="Arial"/>
-                <w:b/>
-                <w:sz w:val="20"/>
-                <w:szCs w:val="20"/>
+            <w:proofErr w:type="spellEnd"/>
+            <w:r>
+              <w:rPr>
+                <w:rFonts w:ascii="Arial" w:eastAsia="Times New Roman" w:hAnsi="Arial" w:cs="Arial"/>
+                <w:b/>
+                <w:sz w:val="20"/>
+                <w:szCs w:val="20"/>
+                <w:highlight w:val="green"/>
                 <w:lang w:eastAsia="es-ES"/>
               </w:rPr>
               <w:t>:</w:t>
@@ -6639,6 +7412,7 @@
                 <w:rFonts w:ascii="Arial" w:eastAsia="Times New Roman" w:hAnsi="Arial" w:cs="Arial"/>
                 <w:sz w:val="20"/>
                 <w:szCs w:val="20"/>
+                <w:highlight w:val="green"/>
                 <w:lang w:eastAsia="es-ES"/>
               </w:rPr>
               <w:t xml:space="preserve"> </w:t>
@@ -6648,6 +7422,7 @@
                 <w:rFonts w:ascii="Arial" w:eastAsia="Times New Roman" w:hAnsi="Arial" w:cs="Arial"/>
                 <w:sz w:val="20"/>
                 <w:szCs w:val="20"/>
+                <w:highlight w:val="green"/>
                 <w:lang w:eastAsia="es-ES"/>
               </w:rPr>
               <w:t>No requiere actualización para las garantías relacionadas tipo 1, 2 y 3, estos tipos de garantías mantienen las reglas definidas y aprobadas en fase I por negocio y QA.</w:t>
@@ -6655,7 +7430,7 @@
           </w:p>
           <w:p>
             <w:pPr>
-              <w:pStyle w:val="Prrafodelista"/>
+              <w:pStyle w:val="ListParagraph"/>
               <w:spacing w:before="60" w:after="60" w:line="240" w:lineRule="auto"/>
               <w:ind w:left="1440"/>
               <w:jc w:val="both"/>
@@ -6670,13 +7445,14 @@
                 <w:rFonts w:ascii="Arial" w:hAnsi="Arial" w:cs="Arial"/>
                 <w:sz w:val="20"/>
                 <w:szCs w:val="20"/>
+                <w:highlight w:val="green"/>
               </w:rPr>
               <w:t>Se debe incluir las reglas de negocio para:</w:t>
             </w:r>
           </w:p>
           <w:p>
             <w:pPr>
-              <w:pStyle w:val="Prrafodelista"/>
+              <w:pStyle w:val="ListParagraph"/>
               <w:numPr>
                 <w:ilvl w:val="0"/>
                 <w:numId w:val="44"/>
@@ -6689,23 +7465,83 @@
                 <w:b/>
                 <w:sz w:val="20"/>
                 <w:szCs w:val="20"/>
-                <w:highlight w:val="yellow"/>
-                <w:lang w:eastAsia="es-ES"/>
-              </w:rPr>
-            </w:pPr>
-            <w:r>
-              <w:rPr>
-                <w:rFonts w:ascii="Arial" w:hAnsi="Arial" w:cs="Arial"/>
-                <w:sz w:val="20"/>
-                <w:szCs w:val="20"/>
-                <w:highlight w:val="yellow"/>
-              </w:rPr>
-              <w:t>Tipo de garantía 7, corresponde a la sumatoria del campo “Monto Mitigador Calculado” almacenado para cada una de las garantías fideicometidas asociadas al fideicomiso en las ventanas “Relación a Garantía Fideicometida Real” o bien “Relación a Garantía Fideicometida Valor”, según corresponda por el tipo de garantía.</w:t>
-            </w:r>
-          </w:p>
-          <w:p>
-            <w:pPr>
-              <w:pStyle w:val="Prrafodelista"/>
+                <w:highlight w:val="green"/>
+                <w:lang w:eastAsia="es-ES"/>
+              </w:rPr>
+            </w:pPr>
+            <w:r>
+              <w:rPr>
+                <w:rFonts w:ascii="Arial" w:hAnsi="Arial" w:cs="Arial"/>
+                <w:sz w:val="20"/>
+                <w:szCs w:val="20"/>
+                <w:highlight w:val="green"/>
+              </w:rPr>
+              <w:t xml:space="preserve">Tipo de garantía 7, corresponde a la sumatoria del campo “Monto Mitigador Calculado” almacenado para cada una de las garantías </w:t>
+            </w:r>
+            <w:proofErr w:type="spellStart"/>
+            <w:r>
+              <w:rPr>
+                <w:rFonts w:ascii="Arial" w:hAnsi="Arial" w:cs="Arial"/>
+                <w:sz w:val="20"/>
+                <w:szCs w:val="20"/>
+                <w:highlight w:val="green"/>
+              </w:rPr>
+              <w:t>fideicometidas</w:t>
+            </w:r>
+            <w:proofErr w:type="spellEnd"/>
+            <w:r>
+              <w:rPr>
+                <w:rFonts w:ascii="Arial" w:hAnsi="Arial" w:cs="Arial"/>
+                <w:sz w:val="20"/>
+                <w:szCs w:val="20"/>
+                <w:highlight w:val="green"/>
+              </w:rPr>
+              <w:t xml:space="preserve"> asociadas al fideicomiso en las ventanas “Relación a Garantía </w:t>
+            </w:r>
+            <w:proofErr w:type="spellStart"/>
+            <w:r>
+              <w:rPr>
+                <w:rFonts w:ascii="Arial" w:hAnsi="Arial" w:cs="Arial"/>
+                <w:sz w:val="20"/>
+                <w:szCs w:val="20"/>
+                <w:highlight w:val="green"/>
+              </w:rPr>
+              <w:t>Fideicometida</w:t>
+            </w:r>
+            <w:proofErr w:type="spellEnd"/>
+            <w:r>
+              <w:rPr>
+                <w:rFonts w:ascii="Arial" w:hAnsi="Arial" w:cs="Arial"/>
+                <w:sz w:val="20"/>
+                <w:szCs w:val="20"/>
+                <w:highlight w:val="green"/>
+              </w:rPr>
+              <w:t xml:space="preserve"> Real” o bien “Relación a Garantía </w:t>
+            </w:r>
+            <w:proofErr w:type="spellStart"/>
+            <w:r>
+              <w:rPr>
+                <w:rFonts w:ascii="Arial" w:hAnsi="Arial" w:cs="Arial"/>
+                <w:sz w:val="20"/>
+                <w:szCs w:val="20"/>
+                <w:highlight w:val="green"/>
+              </w:rPr>
+              <w:t>Fideicometida</w:t>
+            </w:r>
+            <w:proofErr w:type="spellEnd"/>
+            <w:r>
+              <w:rPr>
+                <w:rFonts w:ascii="Arial" w:hAnsi="Arial" w:cs="Arial"/>
+                <w:sz w:val="20"/>
+                <w:szCs w:val="20"/>
+                <w:highlight w:val="green"/>
+              </w:rPr>
+              <w:t xml:space="preserve"> Valor”, según corresponda por el tipo de garantía.</w:t>
+            </w:r>
+          </w:p>
+          <w:p>
+            <w:pPr>
+              <w:pStyle w:val="ListParagraph"/>
               <w:numPr>
                 <w:ilvl w:val="0"/>
                 <w:numId w:val="44"/>
@@ -6726,9 +7562,20 @@
                 <w:rFonts w:ascii="Arial" w:hAnsi="Arial" w:cs="Arial"/>
                 <w:sz w:val="20"/>
                 <w:szCs w:val="20"/>
-                <w:highlight w:val="yellow"/>
-              </w:rPr>
-              <w:t>Tipo de garantía 99, corresponde a la multiplicación del saldo de la operación (</w:t>
+                <w:highlight w:val="green"/>
+              </w:rPr>
+              <w:t>Tipo de garantía 99, corresponde a la multiplicación del sal</w:t>
+            </w:r>
+            <w:bookmarkStart w:id="26" w:name="_GoBack"/>
+            <w:bookmarkEnd w:id="26"/>
+            <w:r>
+              <w:rPr>
+                <w:rFonts w:ascii="Arial" w:hAnsi="Arial" w:cs="Arial"/>
+                <w:sz w:val="20"/>
+                <w:szCs w:val="20"/>
+                <w:highlight w:val="green"/>
+              </w:rPr>
+              <w:t>do de la operación (</w:t>
             </w:r>
             <w:r>
               <w:rPr>
@@ -6736,7 +7583,7 @@
                 <w:color w:val="212121"/>
                 <w:sz w:val="20"/>
                 <w:szCs w:val="20"/>
-                <w:highlight w:val="yellow"/>
+                <w:highlight w:val="green"/>
               </w:rPr>
               <w:t>Si el registro es de tipo Operación, utilizar para la sumatoria “Saldo Colonizado”, si el registro es de tipo Contrato, utilizar para la sumatoria “Saldo Original Colonizado”, ambos del Mantenimiento Garantías Operaciones, sección Detalle SICC</w:t>
             </w:r>
@@ -6745,7 +7592,7 @@
                 <w:rFonts w:ascii="Arial" w:hAnsi="Arial" w:cs="Arial"/>
                 <w:sz w:val="20"/>
                 <w:szCs w:val="20"/>
-                <w:highlight w:val="yellow"/>
+                <w:highlight w:val="green"/>
               </w:rPr>
               <w:t>) por el campo “Porcentaje Aceptación BCR” de la ventana “Relación a Garantía Aval”. El resultado obtenido de la multiplicación debe ser dividido entre 100.</w:t>
             </w:r>
@@ -6901,14 +7748,25 @@
                 <w:szCs w:val="20"/>
               </w:rPr>
             </w:pPr>
-            <w:r>
-              <w:rPr>
-                <w:rFonts w:ascii="Arial" w:hAnsi="Arial" w:cs="Arial"/>
-                <w:b/>
-                <w:sz w:val="20"/>
-                <w:szCs w:val="20"/>
-              </w:rPr>
-              <w:t>Postcondiciones y datos de salida</w:t>
+            <w:proofErr w:type="spellStart"/>
+            <w:r>
+              <w:rPr>
+                <w:rFonts w:ascii="Arial" w:hAnsi="Arial" w:cs="Arial"/>
+                <w:b/>
+                <w:sz w:val="20"/>
+                <w:szCs w:val="20"/>
+              </w:rPr>
+              <w:t>Postcondiciones</w:t>
+            </w:r>
+            <w:proofErr w:type="spellEnd"/>
+            <w:r>
+              <w:rPr>
+                <w:rFonts w:ascii="Arial" w:hAnsi="Arial" w:cs="Arial"/>
+                <w:b/>
+                <w:sz w:val="20"/>
+                <w:szCs w:val="20"/>
+              </w:rPr>
+              <w:t xml:space="preserve"> y datos de salida</w:t>
             </w:r>
           </w:p>
         </w:tc>
@@ -6952,7 +7810,7 @@
     </w:p>
     <w:p>
       <w:pPr>
-        <w:pStyle w:val="Ttulo1"/>
+        <w:pStyle w:val="Heading1"/>
         <w:keepLines/>
         <w:numPr>
           <w:ilvl w:val="0"/>
@@ -7183,7 +8041,27 @@
                 <w:szCs w:val="20"/>
                 <w:lang w:eastAsia="es-ES"/>
               </w:rPr>
-              <w:t>&lt;Incluir el tipo de interfaz, por ejemplo: MQ, web service, socket, entre otros&gt;</w:t>
+              <w:t xml:space="preserve">&lt;Incluir el tipo de interfaz, por ejemplo: MQ, web </w:t>
+            </w:r>
+            <w:proofErr w:type="spellStart"/>
+            <w:r>
+              <w:rPr>
+                <w:rFonts w:ascii="Arial" w:eastAsia="Times New Roman" w:hAnsi="Arial" w:cs="Arial"/>
+                <w:sz w:val="20"/>
+                <w:szCs w:val="20"/>
+                <w:lang w:eastAsia="es-ES"/>
+              </w:rPr>
+              <w:t>service</w:t>
+            </w:r>
+            <w:proofErr w:type="spellEnd"/>
+            <w:r>
+              <w:rPr>
+                <w:rFonts w:ascii="Arial" w:eastAsia="Times New Roman" w:hAnsi="Arial" w:cs="Arial"/>
+                <w:sz w:val="20"/>
+                <w:szCs w:val="20"/>
+                <w:lang w:eastAsia="es-ES"/>
+              </w:rPr>
+              <w:t>, socket, entre otros&gt;</w:t>
             </w:r>
           </w:p>
         </w:tc>
@@ -7495,7 +8373,7 @@
     </w:p>
     <w:p>
       <w:pPr>
-        <w:pStyle w:val="Ttulo1"/>
+        <w:pStyle w:val="Heading1"/>
         <w:keepLines/>
         <w:numPr>
           <w:ilvl w:val="0"/>
@@ -7589,7 +8467,7 @@
     </w:p>
     <w:p>
       <w:pPr>
-        <w:pStyle w:val="Ttulo2"/>
+        <w:pStyle w:val="Heading2"/>
         <w:numPr>
           <w:ilvl w:val="1"/>
           <w:numId w:val="1"/>
@@ -7645,7 +8523,7 @@
     </w:p>
     <w:p>
       <w:pPr>
-        <w:pStyle w:val="Ttulo2"/>
+        <w:pStyle w:val="Heading2"/>
         <w:numPr>
           <w:ilvl w:val="1"/>
           <w:numId w:val="1"/>
@@ -7701,7 +8579,7 @@
     </w:p>
     <w:p>
       <w:pPr>
-        <w:pStyle w:val="Ttulo2"/>
+        <w:pStyle w:val="Heading2"/>
         <w:numPr>
           <w:ilvl w:val="1"/>
           <w:numId w:val="1"/>
@@ -7752,12 +8630,32 @@
           <w:szCs w:val="20"/>
           <w:lang w:eastAsia="es-ES"/>
         </w:rPr>
-        <w:t>&lt;El diagrama de clases permite definir el diseño y definición de paquetes, como mínimo debe  contener nombres de clases, atributos, nombres de métodos y relaciones entre clases. En otras palabras, define la estructura del sistema y los componentes que se encargan del funcionamiento&gt;</w:t>
+        <w:t xml:space="preserve">&lt;El diagrama de clases permite definir el diseño y definición de paquetes, como mínimo </w:t>
+      </w:r>
+      <w:proofErr w:type="gramStart"/>
+      <w:r>
+        <w:rPr>
+          <w:rFonts w:ascii="Arial" w:eastAsia="Times New Roman" w:hAnsi="Arial" w:cs="Arial"/>
+          <w:sz w:val="20"/>
+          <w:szCs w:val="20"/>
+          <w:lang w:eastAsia="es-ES"/>
+        </w:rPr>
+        <w:t>debe  contener</w:t>
+      </w:r>
+      <w:proofErr w:type="gramEnd"/>
+      <w:r>
+        <w:rPr>
+          <w:rFonts w:ascii="Arial" w:eastAsia="Times New Roman" w:hAnsi="Arial" w:cs="Arial"/>
+          <w:sz w:val="20"/>
+          <w:szCs w:val="20"/>
+          <w:lang w:eastAsia="es-ES"/>
+        </w:rPr>
+        <w:t xml:space="preserve"> nombres de clases, atributos, nombres de métodos y relaciones entre clases. En otras palabras, define la estructura del sistema y los componentes que se encargan del funcionamiento&gt;</w:t>
       </w:r>
     </w:p>
     <w:p>
       <w:pPr>
-        <w:pStyle w:val="Ttulo2"/>
+        <w:pStyle w:val="Heading2"/>
         <w:numPr>
           <w:ilvl w:val="1"/>
           <w:numId w:val="1"/>
@@ -7813,7 +8711,7 @@
     </w:p>
     <w:p>
       <w:pPr>
-        <w:pStyle w:val="Ttulo2"/>
+        <w:pStyle w:val="Heading2"/>
         <w:numPr>
           <w:ilvl w:val="1"/>
           <w:numId w:val="1"/>
@@ -8728,6 +9626,7 @@
             <w:bookmarkStart w:id="36" w:name="OLE_LINK21"/>
             <w:bookmarkStart w:id="37" w:name="OLE_LINK22"/>
             <w:bookmarkStart w:id="38" w:name="_Hlk453597647"/>
+            <w:proofErr w:type="spellStart"/>
             <w:r>
               <w:rPr>
                 <w:rFonts w:eastAsia="Times New Roman"/>
@@ -8741,6 +9640,7 @@
             <w:bookmarkEnd w:id="35"/>
             <w:bookmarkEnd w:id="36"/>
             <w:bookmarkEnd w:id="37"/>
+            <w:proofErr w:type="spellEnd"/>
           </w:p>
         </w:tc>
         <w:tc>
@@ -8956,6 +9856,7 @@
             <w:bookmarkStart w:id="40" w:name="_Hlk453597712"/>
             <w:bookmarkStart w:id="41" w:name="_Hlk453598207"/>
             <w:bookmarkEnd w:id="38"/>
+            <w:proofErr w:type="spellStart"/>
             <w:r>
               <w:rPr>
                 <w:rFonts w:eastAsia="Times New Roman"/>
@@ -8967,6 +9868,7 @@
               <w:t>Calculo_Valor_Mercado_Colonizado</w:t>
             </w:r>
             <w:bookmarkEnd w:id="39"/>
+            <w:proofErr w:type="spellEnd"/>
           </w:p>
         </w:tc>
         <w:tc>
@@ -9163,6 +10065,7 @@
             <w:bookmarkStart w:id="42" w:name="OLE_LINK24"/>
             <w:bookmarkStart w:id="43" w:name="OLE_LINK25"/>
             <w:bookmarkEnd w:id="40"/>
+            <w:proofErr w:type="spellStart"/>
             <w:r>
               <w:rPr>
                 <w:rFonts w:eastAsia="Times New Roman"/>
@@ -9175,6 +10078,7 @@
             </w:r>
             <w:bookmarkEnd w:id="42"/>
             <w:bookmarkEnd w:id="43"/>
+            <w:proofErr w:type="spellEnd"/>
           </w:p>
         </w:tc>
         <w:tc>
@@ -9375,6 +10279,7 @@
               </w:rPr>
             </w:pPr>
             <w:bookmarkStart w:id="47" w:name="OLE_LINK27"/>
+            <w:proofErr w:type="spellStart"/>
             <w:r>
               <w:rPr>
                 <w:rFonts w:eastAsia="Times New Roman"/>
@@ -9400,6 +10305,7 @@
             <w:bookmarkEnd w:id="47"/>
             <w:bookmarkEnd w:id="48"/>
             <w:bookmarkEnd w:id="49"/>
+            <w:proofErr w:type="spellEnd"/>
           </w:p>
         </w:tc>
         <w:tc>
@@ -9598,6 +10504,7 @@
               </w:rPr>
             </w:pPr>
             <w:bookmarkStart w:id="52" w:name="OLE_LINK26"/>
+            <w:proofErr w:type="spellStart"/>
             <w:r>
               <w:rPr>
                 <w:rFonts w:eastAsia="Times New Roman"/>
@@ -9606,9 +10513,32 @@
                 <w:highlight w:val="yellow"/>
                 <w:lang w:val="es-CR" w:eastAsia="es-ES"/>
               </w:rPr>
-              <w:t>Calculo_Porcentaje_Aceptacion_Terreno_SUGEF_ Fideicometida</w:t>
+              <w:t>Calculo_Porcentaje_Aceptacion_Terreno_SUGEF</w:t>
+            </w:r>
+            <w:proofErr w:type="spellEnd"/>
+            <w:r>
+              <w:rPr>
+                <w:rFonts w:eastAsia="Times New Roman"/>
+                <w:sz w:val="20"/>
+                <w:szCs w:val="20"/>
+                <w:highlight w:val="yellow"/>
+                <w:lang w:val="es-CR" w:eastAsia="es-ES"/>
+              </w:rPr>
+              <w:t xml:space="preserve">_ </w:t>
+            </w:r>
+            <w:proofErr w:type="spellStart"/>
+            <w:r>
+              <w:rPr>
+                <w:rFonts w:eastAsia="Times New Roman"/>
+                <w:sz w:val="20"/>
+                <w:szCs w:val="20"/>
+                <w:highlight w:val="yellow"/>
+                <w:lang w:val="es-CR" w:eastAsia="es-ES"/>
+              </w:rPr>
+              <w:t>Fideicometida</w:t>
             </w:r>
             <w:bookmarkEnd w:id="52"/>
+            <w:proofErr w:type="spellEnd"/>
           </w:p>
         </w:tc>
         <w:tc>
@@ -9803,6 +10733,7 @@
             </w:pPr>
             <w:bookmarkStart w:id="53" w:name="_Hlk453598212"/>
             <w:bookmarkEnd w:id="41"/>
+            <w:proofErr w:type="spellStart"/>
             <w:r>
               <w:rPr>
                 <w:rFonts w:eastAsia="Times New Roman"/>
@@ -9813,6 +10744,7 @@
               </w:rPr>
               <w:t>Montos_Prioridades_Colonizado</w:t>
             </w:r>
+            <w:proofErr w:type="spellEnd"/>
           </w:p>
         </w:tc>
         <w:tc>
@@ -10009,6 +10941,7 @@
             </w:pPr>
             <w:bookmarkStart w:id="55" w:name="_Hlk453598241"/>
             <w:bookmarkEnd w:id="53"/>
+            <w:proofErr w:type="spellStart"/>
             <w:r>
               <w:rPr>
                 <w:rFonts w:eastAsia="Times New Roman"/>
@@ -10019,6 +10952,7 @@
               </w:rPr>
               <w:t>Valor_Mercado_Colonizado</w:t>
             </w:r>
+            <w:proofErr w:type="spellEnd"/>
           </w:p>
         </w:tc>
         <w:tc>
@@ -10212,6 +11146,7 @@
                 <w:lang w:val="es-CR" w:eastAsia="es-ES"/>
               </w:rPr>
             </w:pPr>
+            <w:proofErr w:type="spellStart"/>
             <w:r>
               <w:rPr>
                 <w:rFonts w:eastAsia="Times New Roman"/>
@@ -10222,6 +11157,7 @@
               </w:rPr>
               <w:t>Actualiza_Valor_Nominal</w:t>
             </w:r>
+            <w:proofErr w:type="spellEnd"/>
           </w:p>
         </w:tc>
         <w:tc>
@@ -10414,6 +11350,7 @@
                 <w:lang w:val="es-CR" w:eastAsia="es-ES"/>
               </w:rPr>
             </w:pPr>
+            <w:proofErr w:type="spellStart"/>
             <w:r>
               <w:rPr>
                 <w:rFonts w:eastAsia="Times New Roman"/>
@@ -10422,8 +11359,31 @@
                 <w:highlight w:val="yellow"/>
                 <w:lang w:val="es-CR" w:eastAsia="es-ES"/>
               </w:rPr>
-              <w:t>Porcentaje_Aceptacion _Fideicometida</w:t>
-            </w:r>
+              <w:t>Porcentaje_Aceptacion</w:t>
+            </w:r>
+            <w:proofErr w:type="spellEnd"/>
+            <w:r>
+              <w:rPr>
+                <w:rFonts w:eastAsia="Times New Roman"/>
+                <w:sz w:val="20"/>
+                <w:szCs w:val="20"/>
+                <w:highlight w:val="yellow"/>
+                <w:lang w:val="es-CR" w:eastAsia="es-ES"/>
+              </w:rPr>
+              <w:t xml:space="preserve"> _</w:t>
+            </w:r>
+            <w:proofErr w:type="spellStart"/>
+            <w:r>
+              <w:rPr>
+                <w:rFonts w:eastAsia="Times New Roman"/>
+                <w:sz w:val="20"/>
+                <w:szCs w:val="20"/>
+                <w:highlight w:val="yellow"/>
+                <w:lang w:val="es-CR" w:eastAsia="es-ES"/>
+              </w:rPr>
+              <w:t>Fideicometida</w:t>
+            </w:r>
+            <w:proofErr w:type="spellEnd"/>
           </w:p>
         </w:tc>
         <w:tc>
@@ -10502,8 +11462,19 @@
                 <w:szCs w:val="20"/>
                 <w:lang w:val="es-CR" w:eastAsia="es-ES"/>
               </w:rPr>
-              <w:t>Paquete para calcular el porcentaje de aceptación fideicometida</w:t>
-            </w:r>
+              <w:t xml:space="preserve">Paquete para calcular el porcentaje de aceptación </w:t>
+            </w:r>
+            <w:proofErr w:type="spellStart"/>
+            <w:r>
+              <w:rPr>
+                <w:rFonts w:eastAsia="Times New Roman"/>
+                <w:sz w:val="20"/>
+                <w:szCs w:val="20"/>
+                <w:lang w:val="es-CR" w:eastAsia="es-ES"/>
+              </w:rPr>
+              <w:t>fideicometida</w:t>
+            </w:r>
+            <w:proofErr w:type="spellEnd"/>
           </w:p>
         </w:tc>
         <w:tc>
@@ -10602,7 +11573,7 @@
     </w:p>
     <w:p>
       <w:pPr>
-        <w:pStyle w:val="Ttulo2"/>
+        <w:pStyle w:val="Heading2"/>
         <w:numPr>
           <w:ilvl w:val="1"/>
           <w:numId w:val="1"/>
@@ -10865,7 +11836,7 @@
     </w:p>
     <w:p>
       <w:pPr>
-        <w:pStyle w:val="Ttulo2"/>
+        <w:pStyle w:val="Heading2"/>
         <w:numPr>
           <w:ilvl w:val="1"/>
           <w:numId w:val="1"/>
@@ -11175,7 +12146,7 @@
     </w:p>
     <w:p>
       <w:pPr>
-        <w:pStyle w:val="Ttulo1"/>
+        <w:pStyle w:val="Heading1"/>
         <w:keepLines/>
         <w:numPr>
           <w:ilvl w:val="0"/>
@@ -12613,8 +13584,19 @@
                 <w:szCs w:val="20"/>
                 <w:lang w:val="es-CR" w:eastAsia="es-ES"/>
               </w:rPr>
-              <w:t>Evelyn Araya Marin</w:t>
-            </w:r>
+              <w:t xml:space="preserve">Evelyn Araya </w:t>
+            </w:r>
+            <w:proofErr w:type="spellStart"/>
+            <w:r>
+              <w:rPr>
+                <w:rFonts w:ascii="Arial" w:eastAsia="Times New Roman" w:hAnsi="Arial" w:cs="Arial"/>
+                <w:sz w:val="20"/>
+                <w:szCs w:val="20"/>
+                <w:lang w:val="es-CR" w:eastAsia="es-ES"/>
+              </w:rPr>
+              <w:t>Marin</w:t>
+            </w:r>
+            <w:proofErr w:type="spellEnd"/>
           </w:p>
         </w:tc>
       </w:tr>
@@ -12718,7 +13700,7 @@
 </file>
 
 <file path=word/endnotes.xml><?xml version="1.0" encoding="utf-8"?>
-<w:endnotes xmlns:wpc="http://schemas.microsoft.com/office/word/2010/wordprocessingCanvas" xmlns:cx="http://schemas.microsoft.com/office/drawing/2014/chartex" xmlns:cx1="http://schemas.microsoft.com/office/drawing/2015/9/8/chartex" xmlns:mc="http://schemas.openxmlformats.org/markup-compatibility/2006" xmlns:o="urn:schemas-microsoft-com:office:office" xmlns:r="http://schemas.openxmlformats.org/officeDocument/2006/relationships" xmlns:m="http://schemas.openxmlformats.org/officeDocument/2006/math" xmlns:v="urn:schemas-microsoft-com:vml" xmlns:wp14="http://schemas.microsoft.com/office/word/2010/wordprocessingDrawing" xmlns:wp="http://schemas.openxmlformats.org/drawingml/2006/wordprocessingDrawing" xmlns:w10="urn:schemas-microsoft-com:office:word" xmlns:w="http://schemas.openxmlformats.org/wordprocessingml/2006/main" xmlns:w14="http://schemas.microsoft.com/office/word/2010/wordml" xmlns:w15="http://schemas.microsoft.com/office/word/2012/wordml" xmlns:w16se="http://schemas.microsoft.com/office/word/2015/wordml/symex" xmlns:wpg="http://schemas.microsoft.com/office/word/2010/wordprocessingGroup" xmlns:wpi="http://schemas.microsoft.com/office/word/2010/wordprocessingInk" xmlns:wne="http://schemas.microsoft.com/office/word/2006/wordml" xmlns:wps="http://schemas.microsoft.com/office/word/2010/wordprocessingShape" mc:Ignorable="w14 w15 w16se wp14">
+<w:endnotes xmlns:wpc="http://schemas.microsoft.com/office/word/2010/wordprocessingCanvas" xmlns:mc="http://schemas.openxmlformats.org/markup-compatibility/2006" xmlns:o="urn:schemas-microsoft-com:office:office" xmlns:r="http://schemas.openxmlformats.org/officeDocument/2006/relationships" xmlns:m="http://schemas.openxmlformats.org/officeDocument/2006/math" xmlns:v="urn:schemas-microsoft-com:vml" xmlns:wp14="http://schemas.microsoft.com/office/word/2010/wordprocessingDrawing" xmlns:wp="http://schemas.openxmlformats.org/drawingml/2006/wordprocessingDrawing" xmlns:w10="urn:schemas-microsoft-com:office:word" xmlns:w="http://schemas.openxmlformats.org/wordprocessingml/2006/main" xmlns:w14="http://schemas.microsoft.com/office/word/2010/wordml" xmlns:w15="http://schemas.microsoft.com/office/word/2012/wordml" xmlns:wpg="http://schemas.microsoft.com/office/word/2010/wordprocessingGroup" xmlns:wpi="http://schemas.microsoft.com/office/word/2010/wordprocessingInk" xmlns:wne="http://schemas.microsoft.com/office/word/2006/wordml" xmlns:wps="http://schemas.microsoft.com/office/word/2010/wordprocessingShape" mc:Ignorable="w14 w15 wp14">
   <w:endnote w:type="separator" w:id="-1">
     <w:p>
       <w:pPr>
@@ -12743,10 +13725,10 @@
 </file>
 
 <file path=word/footer1.xml><?xml version="1.0" encoding="utf-8"?>
-<w:ftr xmlns:wpc="http://schemas.microsoft.com/office/word/2010/wordprocessingCanvas" xmlns:cx="http://schemas.microsoft.com/office/drawing/2014/chartex" xmlns:cx1="http://schemas.microsoft.com/office/drawing/2015/9/8/chartex" xmlns:mc="http://schemas.openxmlformats.org/markup-compatibility/2006" xmlns:o="urn:schemas-microsoft-com:office:office" xmlns:r="http://schemas.openxmlformats.org/officeDocument/2006/relationships" xmlns:m="http://schemas.openxmlformats.org/officeDocument/2006/math" xmlns:v="urn:schemas-microsoft-com:vml" xmlns:wp14="http://schemas.microsoft.com/office/word/2010/wordprocessingDrawing" xmlns:wp="http://schemas.openxmlformats.org/drawingml/2006/wordprocessingDrawing" xmlns:w10="urn:schemas-microsoft-com:office:word" xmlns:w="http://schemas.openxmlformats.org/wordprocessingml/2006/main" xmlns:w14="http://schemas.microsoft.com/office/word/2010/wordml" xmlns:w15="http://schemas.microsoft.com/office/word/2012/wordml" xmlns:w16se="http://schemas.microsoft.com/office/word/2015/wordml/symex" xmlns:wpg="http://schemas.microsoft.com/office/word/2010/wordprocessingGroup" xmlns:wpi="http://schemas.microsoft.com/office/word/2010/wordprocessingInk" xmlns:wne="http://schemas.microsoft.com/office/word/2006/wordml" xmlns:wps="http://schemas.microsoft.com/office/word/2010/wordprocessingShape" mc:Ignorable="w14 w15 w16se wp14">
+<w:ftr xmlns:wpc="http://schemas.microsoft.com/office/word/2010/wordprocessingCanvas" xmlns:mc="http://schemas.openxmlformats.org/markup-compatibility/2006" xmlns:o="urn:schemas-microsoft-com:office:office" xmlns:r="http://schemas.openxmlformats.org/officeDocument/2006/relationships" xmlns:m="http://schemas.openxmlformats.org/officeDocument/2006/math" xmlns:v="urn:schemas-microsoft-com:vml" xmlns:wp14="http://schemas.microsoft.com/office/word/2010/wordprocessingDrawing" xmlns:wp="http://schemas.openxmlformats.org/drawingml/2006/wordprocessingDrawing" xmlns:w10="urn:schemas-microsoft-com:office:word" xmlns:w="http://schemas.openxmlformats.org/wordprocessingml/2006/main" xmlns:w14="http://schemas.microsoft.com/office/word/2010/wordml" xmlns:w15="http://schemas.microsoft.com/office/word/2012/wordml" xmlns:wpg="http://schemas.microsoft.com/office/word/2010/wordprocessingGroup" xmlns:wpi="http://schemas.microsoft.com/office/word/2010/wordprocessingInk" xmlns:wne="http://schemas.microsoft.com/office/word/2006/wordml" xmlns:wps="http://schemas.microsoft.com/office/word/2010/wordprocessingShape" mc:Ignorable="w14 w15 wp14">
   <w:p>
     <w:pPr>
-      <w:pStyle w:val="Piedepgina"/>
+      <w:pStyle w:val="Footer"/>
       <w:jc w:val="right"/>
       <w:rPr>
         <w:rFonts w:ascii="Arial" w:hAnsi="Arial" w:cs="Arial"/>
@@ -12758,14 +13740,30 @@
         <w:rFonts w:ascii="Arial" w:hAnsi="Arial" w:cs="Arial"/>
         <w:lang w:val="es-CR"/>
       </w:rPr>
-      <w:t>Ref:75-12</w:t>
+      <w:t>Ref</w:t>
+    </w:r>
+    <w:proofErr w:type="gramStart"/>
+    <w:r>
+      <w:rPr>
+        <w:rFonts w:ascii="Arial" w:hAnsi="Arial" w:cs="Arial"/>
+        <w:lang w:val="es-CR"/>
+      </w:rPr>
+      <w:t>:75</w:t>
+    </w:r>
+    <w:proofErr w:type="gramEnd"/>
+    <w:r>
+      <w:rPr>
+        <w:rFonts w:ascii="Arial" w:hAnsi="Arial" w:cs="Arial"/>
+        <w:lang w:val="es-CR"/>
+      </w:rPr>
+      <w:t>-12</w:t>
     </w:r>
   </w:p>
 </w:ftr>
 </file>
 
 <file path=word/footnotes.xml><?xml version="1.0" encoding="utf-8"?>
-<w:footnotes xmlns:wpc="http://schemas.microsoft.com/office/word/2010/wordprocessingCanvas" xmlns:cx="http://schemas.microsoft.com/office/drawing/2014/chartex" xmlns:cx1="http://schemas.microsoft.com/office/drawing/2015/9/8/chartex" xmlns:mc="http://schemas.openxmlformats.org/markup-compatibility/2006" xmlns:o="urn:schemas-microsoft-com:office:office" xmlns:r="http://schemas.openxmlformats.org/officeDocument/2006/relationships" xmlns:m="http://schemas.openxmlformats.org/officeDocument/2006/math" xmlns:v="urn:schemas-microsoft-com:vml" xmlns:wp14="http://schemas.microsoft.com/office/word/2010/wordprocessingDrawing" xmlns:wp="http://schemas.openxmlformats.org/drawingml/2006/wordprocessingDrawing" xmlns:w10="urn:schemas-microsoft-com:office:word" xmlns:w="http://schemas.openxmlformats.org/wordprocessingml/2006/main" xmlns:w14="http://schemas.microsoft.com/office/word/2010/wordml" xmlns:w15="http://schemas.microsoft.com/office/word/2012/wordml" xmlns:w16se="http://schemas.microsoft.com/office/word/2015/wordml/symex" xmlns:wpg="http://schemas.microsoft.com/office/word/2010/wordprocessingGroup" xmlns:wpi="http://schemas.microsoft.com/office/word/2010/wordprocessingInk" xmlns:wne="http://schemas.microsoft.com/office/word/2006/wordml" xmlns:wps="http://schemas.microsoft.com/office/word/2010/wordprocessingShape" mc:Ignorable="w14 w15 w16se wp14">
+<w:footnotes xmlns:wpc="http://schemas.microsoft.com/office/word/2010/wordprocessingCanvas" xmlns:mc="http://schemas.openxmlformats.org/markup-compatibility/2006" xmlns:o="urn:schemas-microsoft-com:office:office" xmlns:r="http://schemas.openxmlformats.org/officeDocument/2006/relationships" xmlns:m="http://schemas.openxmlformats.org/officeDocument/2006/math" xmlns:v="urn:schemas-microsoft-com:vml" xmlns:wp14="http://schemas.microsoft.com/office/word/2010/wordprocessingDrawing" xmlns:wp="http://schemas.openxmlformats.org/drawingml/2006/wordprocessingDrawing" xmlns:w10="urn:schemas-microsoft-com:office:word" xmlns:w="http://schemas.openxmlformats.org/wordprocessingml/2006/main" xmlns:w14="http://schemas.microsoft.com/office/word/2010/wordml" xmlns:w15="http://schemas.microsoft.com/office/word/2012/wordml" xmlns:wpg="http://schemas.microsoft.com/office/word/2010/wordprocessingGroup" xmlns:wpi="http://schemas.microsoft.com/office/word/2010/wordprocessingInk" xmlns:wne="http://schemas.microsoft.com/office/word/2006/wordml" xmlns:wps="http://schemas.microsoft.com/office/word/2010/wordprocessingShape" mc:Ignorable="w14 w15 wp14">
   <w:footnote w:type="separator" w:id="-1">
     <w:p>
       <w:pPr>
@@ -12790,7 +13788,7 @@
 </file>
 
 <file path=word/header1.xml><?xml version="1.0" encoding="utf-8"?>
-<w:hdr xmlns:wpc="http://schemas.microsoft.com/office/word/2010/wordprocessingCanvas" xmlns:cx="http://schemas.microsoft.com/office/drawing/2014/chartex" xmlns:cx1="http://schemas.microsoft.com/office/drawing/2015/9/8/chartex" xmlns:mc="http://schemas.openxmlformats.org/markup-compatibility/2006" xmlns:o="urn:schemas-microsoft-com:office:office" xmlns:r="http://schemas.openxmlformats.org/officeDocument/2006/relationships" xmlns:m="http://schemas.openxmlformats.org/officeDocument/2006/math" xmlns:v="urn:schemas-microsoft-com:vml" xmlns:wp14="http://schemas.microsoft.com/office/word/2010/wordprocessingDrawing" xmlns:wp="http://schemas.openxmlformats.org/drawingml/2006/wordprocessingDrawing" xmlns:w10="urn:schemas-microsoft-com:office:word" xmlns:w="http://schemas.openxmlformats.org/wordprocessingml/2006/main" xmlns:w14="http://schemas.microsoft.com/office/word/2010/wordml" xmlns:w15="http://schemas.microsoft.com/office/word/2012/wordml" xmlns:w16se="http://schemas.microsoft.com/office/word/2015/wordml/symex" xmlns:wpg="http://schemas.microsoft.com/office/word/2010/wordprocessingGroup" xmlns:wpi="http://schemas.microsoft.com/office/word/2010/wordprocessingInk" xmlns:wne="http://schemas.microsoft.com/office/word/2006/wordml" xmlns:wps="http://schemas.microsoft.com/office/word/2010/wordprocessingShape" mc:Ignorable="w14 w15 w16se wp14">
+<w:hdr xmlns:wpc="http://schemas.microsoft.com/office/word/2010/wordprocessingCanvas" xmlns:mc="http://schemas.openxmlformats.org/markup-compatibility/2006" xmlns:o="urn:schemas-microsoft-com:office:office" xmlns:r="http://schemas.openxmlformats.org/officeDocument/2006/relationships" xmlns:m="http://schemas.openxmlformats.org/officeDocument/2006/math" xmlns:v="urn:schemas-microsoft-com:vml" xmlns:wp14="http://schemas.microsoft.com/office/word/2010/wordprocessingDrawing" xmlns:wp="http://schemas.openxmlformats.org/drawingml/2006/wordprocessingDrawing" xmlns:w10="urn:schemas-microsoft-com:office:word" xmlns:w="http://schemas.openxmlformats.org/wordprocessingml/2006/main" xmlns:w14="http://schemas.microsoft.com/office/word/2010/wordml" xmlns:w15="http://schemas.microsoft.com/office/word/2012/wordml" xmlns:wpg="http://schemas.microsoft.com/office/word/2010/wordprocessingGroup" xmlns:wpi="http://schemas.microsoft.com/office/word/2010/wordprocessingInk" xmlns:wne="http://schemas.microsoft.com/office/word/2006/wordml" xmlns:wps="http://schemas.microsoft.com/office/word/2010/wordprocessingShape" mc:Ignorable="w14 w15 wp14">
   <w:tbl>
     <w:tblPr>
       <w:tblpPr w:leftFromText="141" w:rightFromText="141" w:vertAnchor="text" w:horzAnchor="margin" w:tblpXSpec="center" w:tblpY="-127"/>
@@ -13050,7 +14048,7 @@
               <w:sz w:val="20"/>
               <w:szCs w:val="20"/>
             </w:rPr>
-            <w:t>2</w:t>
+            <w:t>4</w:t>
           </w:r>
           <w:r>
             <w:rPr>
@@ -13260,14 +14258,14 @@
   </w:tbl>
   <w:p>
     <w:pPr>
-      <w:pStyle w:val="Encabezado"/>
+      <w:pStyle w:val="Header"/>
     </w:pPr>
   </w:p>
 </w:hdr>
 </file>
 
 <file path=word/numbering.xml><?xml version="1.0" encoding="utf-8"?>
-<w:numbering xmlns:wpc="http://schemas.microsoft.com/office/word/2010/wordprocessingCanvas" xmlns:cx="http://schemas.microsoft.com/office/drawing/2014/chartex" xmlns:cx1="http://schemas.microsoft.com/office/drawing/2015/9/8/chartex" xmlns:mc="http://schemas.openxmlformats.org/markup-compatibility/2006" xmlns:o="urn:schemas-microsoft-com:office:office" xmlns:r="http://schemas.openxmlformats.org/officeDocument/2006/relationships" xmlns:m="http://schemas.openxmlformats.org/officeDocument/2006/math" xmlns:v="urn:schemas-microsoft-com:vml" xmlns:wp14="http://schemas.microsoft.com/office/word/2010/wordprocessingDrawing" xmlns:wp="http://schemas.openxmlformats.org/drawingml/2006/wordprocessingDrawing" xmlns:w10="urn:schemas-microsoft-com:office:word" xmlns:w="http://schemas.openxmlformats.org/wordprocessingml/2006/main" xmlns:w14="http://schemas.microsoft.com/office/word/2010/wordml" xmlns:w15="http://schemas.microsoft.com/office/word/2012/wordml" xmlns:w16se="http://schemas.microsoft.com/office/word/2015/wordml/symex" xmlns:wpg="http://schemas.microsoft.com/office/word/2010/wordprocessingGroup" xmlns:wpi="http://schemas.microsoft.com/office/word/2010/wordprocessingInk" xmlns:wne="http://schemas.microsoft.com/office/word/2006/wordml" xmlns:wps="http://schemas.microsoft.com/office/word/2010/wordprocessingShape" mc:Ignorable="w14 w15 w16se wp14">
+<w:numbering xmlns:wpc="http://schemas.microsoft.com/office/word/2010/wordprocessingCanvas" xmlns:mc="http://schemas.openxmlformats.org/markup-compatibility/2006" xmlns:o="urn:schemas-microsoft-com:office:office" xmlns:r="http://schemas.openxmlformats.org/officeDocument/2006/relationships" xmlns:m="http://schemas.openxmlformats.org/officeDocument/2006/math" xmlns:v="urn:schemas-microsoft-com:vml" xmlns:wp14="http://schemas.microsoft.com/office/word/2010/wordprocessingDrawing" xmlns:wp="http://schemas.openxmlformats.org/drawingml/2006/wordprocessingDrawing" xmlns:w10="urn:schemas-microsoft-com:office:word" xmlns:w="http://schemas.openxmlformats.org/wordprocessingml/2006/main" xmlns:w14="http://schemas.microsoft.com/office/word/2010/wordml" xmlns:w15="http://schemas.microsoft.com/office/word/2012/wordml" xmlns:wpg="http://schemas.microsoft.com/office/word/2010/wordprocessingGroup" xmlns:wpi="http://schemas.microsoft.com/office/word/2010/wordprocessingInk" xmlns:wne="http://schemas.microsoft.com/office/word/2006/wordml" xmlns:wps="http://schemas.microsoft.com/office/word/2010/wordprocessingShape" mc:Ignorable="w14 w15 wp14">
   <w:abstractNum w:abstractNumId="0" w15:restartNumberingAfterBreak="0">
     <w:nsid w:val="07FC04CF"/>
     <w:multiLevelType w:val="hybridMultilevel"/>
@@ -17711,7 +18709,7 @@
 </file>
 
 <file path=word/styles.xml><?xml version="1.0" encoding="utf-8"?>
-<w:styles xmlns:mc="http://schemas.openxmlformats.org/markup-compatibility/2006" xmlns:r="http://schemas.openxmlformats.org/officeDocument/2006/relationships" xmlns:w="http://schemas.openxmlformats.org/wordprocessingml/2006/main" xmlns:w14="http://schemas.microsoft.com/office/word/2010/wordml" xmlns:w15="http://schemas.microsoft.com/office/word/2012/wordml" xmlns:w16se="http://schemas.microsoft.com/office/word/2015/wordml/symex" mc:Ignorable="w14 w15 w16se">
+<w:styles xmlns:mc="http://schemas.openxmlformats.org/markup-compatibility/2006" xmlns:r="http://schemas.openxmlformats.org/officeDocument/2006/relationships" xmlns:w="http://schemas.openxmlformats.org/wordprocessingml/2006/main" xmlns:w14="http://schemas.microsoft.com/office/word/2010/wordml" xmlns:w15="http://schemas.microsoft.com/office/word/2012/wordml" mc:Ignorable="w14 w15">
   <w:docDefaults>
     <w:rPrDefault>
       <w:rPr>
@@ -18107,12 +19105,12 @@
       <w:lang w:val="es-ES_tradnl" w:eastAsia="en-US"/>
     </w:rPr>
   </w:style>
-  <w:style w:type="paragraph" w:styleId="Ttulo1">
+  <w:style w:type="paragraph" w:styleId="Heading1">
     <w:name w:val="heading 1"/>
     <w:aliases w:val="ModelerHeading1"/>
     <w:basedOn w:val="Normal"/>
     <w:next w:val="Normal"/>
-    <w:link w:val="Ttulo1Car"/>
+    <w:link w:val="Heading1Char"/>
     <w:uiPriority w:val="9"/>
     <w:qFormat/>
     <w:rsid w:val="000B7454"/>
@@ -18131,11 +19129,11 @@
       <w:szCs w:val="32"/>
     </w:rPr>
   </w:style>
-  <w:style w:type="paragraph" w:styleId="Ttulo2">
+  <w:style w:type="paragraph" w:styleId="Heading2">
     <w:name w:val="heading 2"/>
     <w:basedOn w:val="Normal"/>
     <w:next w:val="Normal"/>
-    <w:link w:val="Ttulo2Car"/>
+    <w:link w:val="Heading2Char"/>
     <w:uiPriority w:val="9"/>
     <w:unhideWhenUsed/>
     <w:qFormat/>
@@ -18154,13 +19152,13 @@
       <w:lang w:val="es-CR"/>
     </w:rPr>
   </w:style>
-  <w:style w:type="character" w:default="1" w:styleId="Fuentedeprrafopredeter">
+  <w:style w:type="character" w:default="1" w:styleId="DefaultParagraphFont">
     <w:name w:val="Default Paragraph Font"/>
     <w:uiPriority w:val="1"/>
     <w:semiHidden/>
     <w:unhideWhenUsed/>
   </w:style>
-  <w:style w:type="table" w:default="1" w:styleId="Tablanormal">
+  <w:style w:type="table" w:default="1" w:styleId="TableNormal">
     <w:name w:val="Normal Table"/>
     <w:uiPriority w:val="99"/>
     <w:semiHidden/>
@@ -18175,16 +19173,16 @@
       </w:tblCellMar>
     </w:tblPr>
   </w:style>
-  <w:style w:type="numbering" w:default="1" w:styleId="Sinlista">
+  <w:style w:type="numbering" w:default="1" w:styleId="NoList">
     <w:name w:val="No List"/>
     <w:uiPriority w:val="99"/>
     <w:semiHidden/>
     <w:unhideWhenUsed/>
   </w:style>
-  <w:style w:type="paragraph" w:styleId="Encabezado">
+  <w:style w:type="paragraph" w:styleId="Header">
     <w:name w:val="header"/>
     <w:basedOn w:val="Normal"/>
-    <w:link w:val="EncabezadoCar"/>
+    <w:link w:val="HeaderChar"/>
     <w:uiPriority w:val="99"/>
     <w:unhideWhenUsed/>
     <w:rsid w:val="00EE6ECF"/>
@@ -18200,19 +19198,19 @@
       <w:szCs w:val="20"/>
     </w:rPr>
   </w:style>
-  <w:style w:type="character" w:customStyle="1" w:styleId="EncabezadoCar">
-    <w:name w:val="Encabezado Car"/>
-    <w:link w:val="Encabezado"/>
+  <w:style w:type="character" w:customStyle="1" w:styleId="HeaderChar">
+    <w:name w:val="Header Char"/>
+    <w:link w:val="Header"/>
     <w:uiPriority w:val="99"/>
     <w:rsid w:val="00EE6ECF"/>
     <w:rPr>
       <w:lang w:val="es-ES_tradnl"/>
     </w:rPr>
   </w:style>
-  <w:style w:type="paragraph" w:styleId="Piedepgina">
+  <w:style w:type="paragraph" w:styleId="Footer">
     <w:name w:val="footer"/>
     <w:basedOn w:val="Normal"/>
-    <w:link w:val="PiedepginaCar"/>
+    <w:link w:val="FooterChar"/>
     <w:uiPriority w:val="99"/>
     <w:unhideWhenUsed/>
     <w:rsid w:val="00EE6ECF"/>
@@ -18228,19 +19226,19 @@
       <w:szCs w:val="20"/>
     </w:rPr>
   </w:style>
-  <w:style w:type="character" w:customStyle="1" w:styleId="PiedepginaCar">
-    <w:name w:val="Pie de página Car"/>
-    <w:link w:val="Piedepgina"/>
+  <w:style w:type="character" w:customStyle="1" w:styleId="FooterChar">
+    <w:name w:val="Footer Char"/>
+    <w:link w:val="Footer"/>
     <w:uiPriority w:val="99"/>
     <w:rsid w:val="00EE6ECF"/>
     <w:rPr>
       <w:lang w:val="es-ES_tradnl"/>
     </w:rPr>
   </w:style>
-  <w:style w:type="paragraph" w:styleId="Textodeglobo">
+  <w:style w:type="paragraph" w:styleId="BalloonText">
     <w:name w:val="Balloon Text"/>
     <w:basedOn w:val="Normal"/>
-    <w:link w:val="TextodegloboCar"/>
+    <w:link w:val="BalloonTextChar"/>
     <w:uiPriority w:val="99"/>
     <w:semiHidden/>
     <w:unhideWhenUsed/>
@@ -18254,9 +19252,9 @@
       <w:szCs w:val="16"/>
     </w:rPr>
   </w:style>
-  <w:style w:type="character" w:customStyle="1" w:styleId="TextodegloboCar">
-    <w:name w:val="Texto de globo Car"/>
-    <w:link w:val="Textodeglobo"/>
+  <w:style w:type="character" w:customStyle="1" w:styleId="BalloonTextChar">
+    <w:name w:val="Balloon Text Char"/>
+    <w:link w:val="BalloonText"/>
     <w:uiPriority w:val="99"/>
     <w:semiHidden/>
     <w:rsid w:val="00EE6ECF"/>
@@ -18267,9 +19265,9 @@
       <w:lang w:val="es-ES_tradnl"/>
     </w:rPr>
   </w:style>
-  <w:style w:type="table" w:styleId="Tablaconcuadrcula">
+  <w:style w:type="table" w:styleId="TableGrid">
     <w:name w:val="Table Grid"/>
-    <w:basedOn w:val="Tablanormal"/>
+    <w:basedOn w:val="TableNormal"/>
     <w:uiPriority w:val="39"/>
     <w:rsid w:val="00EE6ECF"/>
     <w:tblPr>
@@ -18283,10 +19281,10 @@
       </w:tblBorders>
     </w:tblPr>
   </w:style>
-  <w:style w:type="character" w:customStyle="1" w:styleId="Ttulo1Car">
-    <w:name w:val="Título 1 Car"/>
-    <w:aliases w:val="ModelerHeading1 Car"/>
-    <w:link w:val="Ttulo1"/>
+  <w:style w:type="character" w:customStyle="1" w:styleId="Heading1Char">
+    <w:name w:val="Heading 1 Char"/>
+    <w:aliases w:val="ModelerHeading1 Char"/>
+    <w:link w:val="Heading1"/>
     <w:uiPriority w:val="9"/>
     <w:rsid w:val="000B7454"/>
     <w:rPr>
@@ -18298,7 +19296,7 @@
       <w:szCs w:val="32"/>
     </w:rPr>
   </w:style>
-  <w:style w:type="character" w:styleId="Hipervnculo">
+  <w:style w:type="character" w:styleId="Hyperlink">
     <w:name w:val="Hyperlink"/>
     <w:uiPriority w:val="99"/>
     <w:rsid w:val="000B7454"/>
@@ -18308,7 +19306,7 @@
       <w:u w:val="single"/>
     </w:rPr>
   </w:style>
-  <w:style w:type="paragraph" w:styleId="Descripcin">
+  <w:style w:type="paragraph" w:styleId="Caption">
     <w:name w:val="caption"/>
     <w:basedOn w:val="Normal"/>
     <w:next w:val="Normal"/>
@@ -18345,10 +19343,10 @@
       <w:lang w:val="es-MX" w:eastAsia="es-ES"/>
     </w:rPr>
   </w:style>
-  <w:style w:type="paragraph" w:styleId="Textoindependiente2">
+  <w:style w:type="paragraph" w:styleId="BodyText2">
     <w:name w:val="Body Text 2"/>
     <w:basedOn w:val="Normal"/>
-    <w:link w:val="Textoindependiente2Car"/>
+    <w:link w:val="BodyText2Char"/>
     <w:uiPriority w:val="99"/>
     <w:rsid w:val="00C82656"/>
     <w:pPr>
@@ -18361,10 +19359,10 @@
       <w:lang w:val="es-MX" w:eastAsia="es-ES"/>
     </w:rPr>
   </w:style>
-  <w:style w:type="character" w:customStyle="1" w:styleId="Textoindependiente2Car">
-    <w:name w:val="Texto independiente 2 Car"/>
-    <w:basedOn w:val="Fuentedeprrafopredeter"/>
-    <w:link w:val="Textoindependiente2"/>
+  <w:style w:type="character" w:customStyle="1" w:styleId="BodyText2Char">
+    <w:name w:val="Body Text 2 Char"/>
+    <w:basedOn w:val="DefaultParagraphFont"/>
+    <w:link w:val="BodyText2"/>
     <w:uiPriority w:val="99"/>
     <w:rsid w:val="00C82656"/>
     <w:rPr>
@@ -18373,7 +19371,7 @@
       <w:lang w:val="es-MX" w:eastAsia="es-ES"/>
     </w:rPr>
   </w:style>
-  <w:style w:type="paragraph" w:styleId="TDC1">
+  <w:style w:type="paragraph" w:styleId="TOC1">
     <w:name w:val="toc 1"/>
     <w:basedOn w:val="Normal"/>
     <w:next w:val="Normal"/>
@@ -18391,7 +19389,7 @@
       <w:lang w:val="es-ES" w:eastAsia="es-ES"/>
     </w:rPr>
   </w:style>
-  <w:style w:type="paragraph" w:styleId="TDC2">
+  <w:style w:type="paragraph" w:styleId="TOC2">
     <w:name w:val="toc 2"/>
     <w:basedOn w:val="Normal"/>
     <w:next w:val="Normal"/>
@@ -18408,9 +19406,9 @@
       <w:lang w:val="es-ES" w:eastAsia="es-ES"/>
     </w:rPr>
   </w:style>
-  <w:style w:type="paragraph" w:styleId="TtuloTDC">
+  <w:style w:type="paragraph" w:styleId="TOCHeading">
     <w:name w:val="TOC Heading"/>
-    <w:basedOn w:val="Ttulo1"/>
+    <w:basedOn w:val="Heading1"/>
     <w:next w:val="Normal"/>
     <w:uiPriority w:val="39"/>
     <w:unhideWhenUsed/>
@@ -18432,10 +19430,10 @@
       <w:lang w:val="en-US"/>
     </w:rPr>
   </w:style>
-  <w:style w:type="character" w:customStyle="1" w:styleId="Ttulo2Car">
-    <w:name w:val="Título 2 Car"/>
-    <w:basedOn w:val="Fuentedeprrafopredeter"/>
-    <w:link w:val="Ttulo2"/>
+  <w:style w:type="character" w:customStyle="1" w:styleId="Heading2Char">
+    <w:name w:val="Heading 2 Char"/>
+    <w:basedOn w:val="DefaultParagraphFont"/>
+    <w:link w:val="Heading2"/>
     <w:uiPriority w:val="9"/>
     <w:rsid w:val="00C82656"/>
     <w:rPr>
@@ -18446,7 +19444,7 @@
       <w:lang w:eastAsia="en-US"/>
     </w:rPr>
   </w:style>
-  <w:style w:type="paragraph" w:styleId="Prrafodelista">
+  <w:style w:type="paragraph" w:styleId="ListParagraph">
     <w:name w:val="List Paragraph"/>
     <w:basedOn w:val="Normal"/>
     <w:uiPriority w:val="34"/>
@@ -18471,9 +19469,9 @@
       <w:lang w:val="es-CR" w:eastAsia="es-CR"/>
     </w:rPr>
   </w:style>
-  <w:style w:type="character" w:styleId="Refdecomentario">
+  <w:style w:type="character" w:styleId="CommentReference">
     <w:name w:val="annotation reference"/>
-    <w:basedOn w:val="Fuentedeprrafopredeter"/>
+    <w:basedOn w:val="DefaultParagraphFont"/>
     <w:uiPriority w:val="99"/>
     <w:semiHidden/>
     <w:unhideWhenUsed/>
@@ -18483,10 +19481,10 @@
       <w:szCs w:val="16"/>
     </w:rPr>
   </w:style>
-  <w:style w:type="paragraph" w:styleId="Textocomentario">
+  <w:style w:type="paragraph" w:styleId="CommentText">
     <w:name w:val="annotation text"/>
     <w:basedOn w:val="Normal"/>
-    <w:link w:val="TextocomentarioCar"/>
+    <w:link w:val="CommentTextChar"/>
     <w:uiPriority w:val="99"/>
     <w:semiHidden/>
     <w:unhideWhenUsed/>
@@ -18499,10 +19497,10 @@
       <w:szCs w:val="20"/>
     </w:rPr>
   </w:style>
-  <w:style w:type="character" w:customStyle="1" w:styleId="TextocomentarioCar">
-    <w:name w:val="Texto comentario Car"/>
-    <w:basedOn w:val="Fuentedeprrafopredeter"/>
-    <w:link w:val="Textocomentario"/>
+  <w:style w:type="character" w:customStyle="1" w:styleId="CommentTextChar">
+    <w:name w:val="Comment Text Char"/>
+    <w:basedOn w:val="DefaultParagraphFont"/>
+    <w:link w:val="CommentText"/>
     <w:uiPriority w:val="99"/>
     <w:semiHidden/>
     <w:rsid w:val="00CC2B5B"/>
@@ -18510,11 +19508,11 @@
       <w:lang w:val="es-ES_tradnl" w:eastAsia="en-US"/>
     </w:rPr>
   </w:style>
-  <w:style w:type="paragraph" w:styleId="Asuntodelcomentario">
+  <w:style w:type="paragraph" w:styleId="CommentSubject">
     <w:name w:val="annotation subject"/>
-    <w:basedOn w:val="Textocomentario"/>
-    <w:next w:val="Textocomentario"/>
-    <w:link w:val="AsuntodelcomentarioCar"/>
+    <w:basedOn w:val="CommentText"/>
+    <w:next w:val="CommentText"/>
+    <w:link w:val="CommentSubjectChar"/>
     <w:uiPriority w:val="99"/>
     <w:semiHidden/>
     <w:unhideWhenUsed/>
@@ -18524,10 +19522,10 @@
       <w:bCs/>
     </w:rPr>
   </w:style>
-  <w:style w:type="character" w:customStyle="1" w:styleId="AsuntodelcomentarioCar">
-    <w:name w:val="Asunto del comentario Car"/>
-    <w:basedOn w:val="TextocomentarioCar"/>
-    <w:link w:val="Asuntodelcomentario"/>
+  <w:style w:type="character" w:customStyle="1" w:styleId="CommentSubjectChar">
+    <w:name w:val="Comment Subject Char"/>
+    <w:basedOn w:val="CommentTextChar"/>
+    <w:link w:val="CommentSubject"/>
     <w:uiPriority w:val="99"/>
     <w:semiHidden/>
     <w:rsid w:val="00CC2B5B"/>
@@ -18537,7 +19535,7 @@
       <w:lang w:val="es-ES_tradnl" w:eastAsia="en-US"/>
     </w:rPr>
   </w:style>
-  <w:style w:type="paragraph" w:styleId="Sinespaciado">
+  <w:style w:type="paragraph" w:styleId="NoSpacing">
     <w:name w:val="No Spacing"/>
     <w:uiPriority w:val="1"/>
     <w:qFormat/>
@@ -18814,6 +19812,21 @@
 </file>
 
 <file path=customXml/item1.xml><?xml version="1.0" encoding="utf-8"?>
+<?mso-contentType ?>
+<FormTemplates xmlns="http://schemas.microsoft.com/sharepoint/v3/contenttype/forms">
+  <Display>DocumentLibraryForm</Display>
+  <Edit>DocumentLibraryForm</Edit>
+  <New>DocumentLibraryForm</New>
+</FormTemplates>
+</file>
+
+<file path=customXml/item2.xml><?xml version="1.0" encoding="utf-8"?>
+<p:properties xmlns:p="http://schemas.microsoft.com/office/2006/metadata/properties" xmlns:xsi="http://www.w3.org/2001/XMLSchema-instance" xmlns:pc="http://schemas.microsoft.com/office/infopath/2007/PartnerControls">
+  <documentManagement/>
+</p:properties>
+</file>
+
+<file path=customXml/item3.xml><?xml version="1.0" encoding="utf-8"?>
 <ct:contentTypeSchema xmlns:ct="http://schemas.microsoft.com/office/2006/metadata/contentType" xmlns:ma="http://schemas.microsoft.com/office/2006/metadata/properties/metaAttributes" ct:_="" ma:_="" ma:contentTypeName="Unknown Document Type" ma:contentTypeID="0x010104" ma:contentTypeVersion="0" ma:contentTypeDescription="" ma:contentTypeScope="" ma:versionID="05d83ceaa0bbd2e3bc716e6e66bd857a">
   <xsd:schema xmlns:xsd="http://www.w3.org/2001/XMLSchema" xmlns:xs="http://www.w3.org/2001/XMLSchema" xmlns:p="http://schemas.microsoft.com/office/2006/metadata/properties" targetNamespace="http://schemas.microsoft.com/office/2006/metadata/properties" ma:root="true" ma:fieldsID="b3d69fe45253d5ff147bb69036b756a7">
     <xsd:element name="properties">
@@ -18927,26 +19940,28 @@
 </ct:contentTypeSchema>
 </file>
 
-<file path=customXml/item2.xml><?xml version="1.0" encoding="utf-8"?>
-<p:properties xmlns:p="http://schemas.microsoft.com/office/2006/metadata/properties" xmlns:xsi="http://www.w3.org/2001/XMLSchema-instance" xmlns:pc="http://schemas.microsoft.com/office/infopath/2007/PartnerControls">
-  <documentManagement/>
-</p:properties>
-</file>
-
-<file path=customXml/item3.xml><?xml version="1.0" encoding="utf-8"?>
-<?mso-contentType ?>
-<FormTemplates xmlns="http://schemas.microsoft.com/sharepoint/v3/contenttype/forms">
-  <Display>DocumentLibraryForm</Display>
-  <Edit>DocumentLibraryForm</Edit>
-  <New>DocumentLibraryForm</New>
-</FormTemplates>
-</file>
-
 <file path=customXml/item4.xml><?xml version="1.0" encoding="utf-8"?>
 <b:Sources xmlns:b="http://schemas.openxmlformats.org/officeDocument/2006/bibliography" xmlns="http://schemas.openxmlformats.org/officeDocument/2006/bibliography" SelectedStyle="\APA.XSL" StyleName="APA"/>
 </file>
 
 <file path=customXml/itemProps1.xml><?xml version="1.0" encoding="utf-8"?>
+<ds:datastoreItem xmlns:ds="http://schemas.openxmlformats.org/officeDocument/2006/customXml" ds:itemID="{6D5CC77E-B466-4524-924A-B2F26AC3F871}">
+  <ds:schemaRefs>
+    <ds:schemaRef ds:uri="http://schemas.microsoft.com/sharepoint/v3/contenttype/forms"/>
+  </ds:schemaRefs>
+</ds:datastoreItem>
+</file>
+
+<file path=customXml/itemProps2.xml><?xml version="1.0" encoding="utf-8"?>
+<ds:datastoreItem xmlns:ds="http://schemas.openxmlformats.org/officeDocument/2006/customXml" ds:itemID="{82F440D4-DFAC-47E1-92B7-1CEA472600A8}">
+  <ds:schemaRefs>
+    <ds:schemaRef ds:uri="http://schemas.microsoft.com/office/2006/metadata/properties"/>
+    <ds:schemaRef ds:uri="http://schemas.microsoft.com/office/infopath/2007/PartnerControls"/>
+  </ds:schemaRefs>
+</ds:datastoreItem>
+</file>
+
+<file path=customXml/itemProps3.xml><?xml version="1.0" encoding="utf-8"?>
 <ds:datastoreItem xmlns:ds="http://schemas.openxmlformats.org/officeDocument/2006/customXml" ds:itemID="{0A97D959-2CBB-426A-BD84-3BE82111B136}">
   <ds:schemaRefs>
     <ds:schemaRef ds:uri="http://schemas.microsoft.com/office/2006/metadata/contentType"/>
@@ -18962,25 +19977,8 @@
 </ds:datastoreItem>
 </file>
 
-<file path=customXml/itemProps2.xml><?xml version="1.0" encoding="utf-8"?>
-<ds:datastoreItem xmlns:ds="http://schemas.openxmlformats.org/officeDocument/2006/customXml" ds:itemID="{82F440D4-DFAC-47E1-92B7-1CEA472600A8}">
-  <ds:schemaRefs>
-    <ds:schemaRef ds:uri="http://schemas.microsoft.com/office/2006/metadata/properties"/>
-    <ds:schemaRef ds:uri="http://schemas.microsoft.com/office/infopath/2007/PartnerControls"/>
-  </ds:schemaRefs>
-</ds:datastoreItem>
-</file>
-
-<file path=customXml/itemProps3.xml><?xml version="1.0" encoding="utf-8"?>
-<ds:datastoreItem xmlns:ds="http://schemas.openxmlformats.org/officeDocument/2006/customXml" ds:itemID="{6D5CC77E-B466-4524-924A-B2F26AC3F871}">
-  <ds:schemaRefs>
-    <ds:schemaRef ds:uri="http://schemas.microsoft.com/sharepoint/v3/contenttype/forms"/>
-  </ds:schemaRefs>
-</ds:datastoreItem>
-</file>
-
 <file path=customXml/itemProps4.xml><?xml version="1.0" encoding="utf-8"?>
-<ds:datastoreItem xmlns:ds="http://schemas.openxmlformats.org/officeDocument/2006/customXml" ds:itemID="{4C7090FC-B271-4BC1-8482-2338A5381C2C}">
+<ds:datastoreItem xmlns:ds="http://schemas.openxmlformats.org/officeDocument/2006/customXml" ds:itemID="{C56565A9-5F84-4E8F-AF5D-67C6A364A7D1}">
   <ds:schemaRefs>
     <ds:schemaRef ds:uri="http://schemas.openxmlformats.org/officeDocument/2006/bibliography"/>
   </ds:schemaRefs>

</xml_diff>